<commit_message>
Existing Lrg and Emergency Designs
</commit_message>
<xml_diff>
--- a/design/Design Specification - Capture - Apr2015 Emergency Fixes.docx
+++ b/design/Design Specification - Capture - Apr2015 Emergency Fixes.docx
@@ -2699,17 +2699,17 @@
           <w:rFonts w:asciiTheme="minorHAnsi" w:hAnsiTheme="minorHAnsi"/>
         </w:rPr>
       </w:pPr>
-      <w:bookmarkStart w:id="11" w:name="_Toc342757861"/>
-      <w:bookmarkStart w:id="12" w:name="_Toc346297769"/>
-      <w:bookmarkStart w:id="13" w:name="_Toc404134499"/>
-      <w:bookmarkStart w:id="14" w:name="_Toc417977582"/>
+      <w:bookmarkStart w:id="11" w:name="_Toc417977582"/>
+      <w:bookmarkStart w:id="12" w:name="_Toc342757861"/>
+      <w:bookmarkStart w:id="13" w:name="_Toc346297769"/>
+      <w:bookmarkStart w:id="14" w:name="_Toc404134499"/>
       <w:r>
         <w:rPr>
           <w:rFonts w:asciiTheme="minorHAnsi" w:hAnsiTheme="minorHAnsi"/>
         </w:rPr>
         <w:t>Bug list for current release</w:t>
       </w:r>
-      <w:bookmarkEnd w:id="14"/>
+      <w:bookmarkEnd w:id="11"/>
     </w:p>
     <w:p>
       <w:pPr>
@@ -2837,14 +2837,19 @@
                 <w:szCs w:val="18"/>
               </w:rPr>
             </w:pPr>
-            <w:r>
-              <w:rPr>
-                <w:rFonts w:asciiTheme="minorHAnsi" w:hAnsiTheme="minorHAnsi"/>
-                <w:sz w:val="18"/>
-                <w:szCs w:val="18"/>
-              </w:rPr>
-              <w:t>563</w:t>
-            </w:r>
+            <w:hyperlink w:anchor="C563" w:history="1">
+              <w:r>
+                <w:rPr>
+                  <w:rStyle w:val="Hyperlink"/>
+                  <w:rFonts w:asciiTheme="minorHAnsi" w:hAnsiTheme="minorHAnsi"/>
+                  <w:sz w:val="18"/>
+                  <w:szCs w:val="18"/>
+                </w:rPr>
+                <w:t>563</w:t>
+              </w:r>
+            </w:hyperlink>
+            <w:bookmarkStart w:id="15" w:name="_GoBack"/>
+            <w:bookmarkEnd w:id="15"/>
           </w:p>
         </w:tc>
         <w:tc>
@@ -2902,14 +2907,17 @@
                 <w:szCs w:val="18"/>
               </w:rPr>
             </w:pPr>
-            <w:r>
-              <w:rPr>
-                <w:rFonts w:asciiTheme="minorHAnsi" w:hAnsiTheme="minorHAnsi"/>
-                <w:sz w:val="18"/>
-                <w:szCs w:val="18"/>
-              </w:rPr>
-              <w:t>549</w:t>
-            </w:r>
+            <w:hyperlink w:anchor="C549" w:history="1">
+              <w:r>
+                <w:rPr>
+                  <w:rStyle w:val="Hyperlink"/>
+                  <w:rFonts w:asciiTheme="minorHAnsi" w:hAnsiTheme="minorHAnsi"/>
+                  <w:sz w:val="18"/>
+                  <w:szCs w:val="18"/>
+                </w:rPr>
+                <w:t>549</w:t>
+              </w:r>
+            </w:hyperlink>
           </w:p>
         </w:tc>
         <w:tc>
@@ -3045,14 +3053,17 @@
                 <w:szCs w:val="18"/>
               </w:rPr>
             </w:pPr>
-            <w:r>
-              <w:rPr>
-                <w:rFonts w:asciiTheme="minorHAnsi" w:hAnsiTheme="minorHAnsi"/>
-                <w:sz w:val="18"/>
-                <w:szCs w:val="18"/>
-              </w:rPr>
-              <w:t>544</w:t>
-            </w:r>
+            <w:hyperlink w:anchor="C544" w:history="1">
+              <w:r>
+                <w:rPr>
+                  <w:rStyle w:val="Hyperlink"/>
+                  <w:rFonts w:asciiTheme="minorHAnsi" w:hAnsiTheme="minorHAnsi"/>
+                  <w:sz w:val="18"/>
+                  <w:szCs w:val="18"/>
+                </w:rPr>
+                <w:t>544</w:t>
+              </w:r>
+            </w:hyperlink>
           </w:p>
         </w:tc>
         <w:tc>
@@ -3110,14 +3121,17 @@
                 <w:szCs w:val="18"/>
               </w:rPr>
             </w:pPr>
-            <w:r>
-              <w:rPr>
-                <w:rFonts w:asciiTheme="minorHAnsi" w:hAnsiTheme="minorHAnsi"/>
-                <w:sz w:val="18"/>
-                <w:szCs w:val="18"/>
-              </w:rPr>
-              <w:t>540</w:t>
-            </w:r>
+            <w:hyperlink w:anchor="C540" w:history="1">
+              <w:r>
+                <w:rPr>
+                  <w:rStyle w:val="Hyperlink"/>
+                  <w:rFonts w:asciiTheme="minorHAnsi" w:hAnsiTheme="minorHAnsi"/>
+                  <w:sz w:val="18"/>
+                  <w:szCs w:val="18"/>
+                </w:rPr>
+                <w:t>540</w:t>
+              </w:r>
+            </w:hyperlink>
           </w:p>
         </w:tc>
         <w:tc>
@@ -3180,14 +3194,17 @@
                 <w:szCs w:val="18"/>
               </w:rPr>
             </w:pPr>
-            <w:r>
-              <w:rPr>
-                <w:rFonts w:asciiTheme="minorHAnsi" w:hAnsiTheme="minorHAnsi"/>
-                <w:sz w:val="18"/>
-                <w:szCs w:val="18"/>
-              </w:rPr>
-              <w:t>539</w:t>
-            </w:r>
+            <w:hyperlink w:anchor="C539" w:history="1">
+              <w:r>
+                <w:rPr>
+                  <w:rStyle w:val="Hyperlink"/>
+                  <w:rFonts w:asciiTheme="minorHAnsi" w:hAnsiTheme="minorHAnsi"/>
+                  <w:sz w:val="18"/>
+                  <w:szCs w:val="18"/>
+                </w:rPr>
+                <w:t>539</w:t>
+              </w:r>
+            </w:hyperlink>
           </w:p>
         </w:tc>
         <w:tc>
@@ -3250,14 +3267,17 @@
                 <w:szCs w:val="18"/>
               </w:rPr>
             </w:pPr>
-            <w:r>
-              <w:rPr>
-                <w:rFonts w:asciiTheme="minorHAnsi" w:hAnsiTheme="minorHAnsi"/>
-                <w:sz w:val="18"/>
-                <w:szCs w:val="18"/>
-              </w:rPr>
-              <w:t>532</w:t>
-            </w:r>
+            <w:hyperlink w:anchor="C532" w:history="1">
+              <w:r>
+                <w:rPr>
+                  <w:rStyle w:val="Hyperlink"/>
+                  <w:rFonts w:asciiTheme="minorHAnsi" w:hAnsiTheme="minorHAnsi"/>
+                  <w:sz w:val="18"/>
+                  <w:szCs w:val="18"/>
+                </w:rPr>
+                <w:t>532</w:t>
+              </w:r>
+            </w:hyperlink>
           </w:p>
         </w:tc>
         <w:tc>
@@ -3295,9 +3315,9 @@
           </w:p>
         </w:tc>
       </w:tr>
-      <w:bookmarkEnd w:id="11"/>
       <w:bookmarkEnd w:id="12"/>
       <w:bookmarkEnd w:id="13"/>
+      <w:bookmarkEnd w:id="14"/>
       <w:tr>
         <w:trPr>
           <w:cantSplit/>
@@ -3401,14 +3421,17 @@
                 <w:szCs w:val="18"/>
               </w:rPr>
             </w:pPr>
-            <w:r>
-              <w:rPr>
-                <w:rFonts w:asciiTheme="minorHAnsi" w:hAnsiTheme="minorHAnsi"/>
-                <w:sz w:val="18"/>
-                <w:szCs w:val="18"/>
-              </w:rPr>
-              <w:t>509</w:t>
-            </w:r>
+            <w:hyperlink w:anchor="C509" w:history="1">
+              <w:r>
+                <w:rPr>
+                  <w:rStyle w:val="Hyperlink"/>
+                  <w:rFonts w:asciiTheme="minorHAnsi" w:hAnsiTheme="minorHAnsi"/>
+                  <w:sz w:val="18"/>
+                  <w:szCs w:val="18"/>
+                </w:rPr>
+                <w:t>509</w:t>
+              </w:r>
+            </w:hyperlink>
           </w:p>
         </w:tc>
         <w:tc>
@@ -3502,9 +3525,9 @@
           <w:rFonts w:asciiTheme="minorHAnsi" w:hAnsiTheme="minorHAnsi"/>
         </w:rPr>
       </w:pPr>
-      <w:bookmarkStart w:id="15" w:name="_Toc342757862"/>
-      <w:bookmarkStart w:id="16" w:name="_Toc346297770"/>
-      <w:bookmarkStart w:id="17" w:name="_Toc404134500"/>
+      <w:bookmarkStart w:id="16" w:name="_Toc342757862"/>
+      <w:bookmarkStart w:id="17" w:name="_Toc346297770"/>
+      <w:bookmarkStart w:id="18" w:name="_Toc404134500"/>
     </w:p>
     <w:p>
       <w:pPr>
@@ -3513,16 +3536,16 @@
           <w:rFonts w:asciiTheme="minorHAnsi" w:hAnsiTheme="minorHAnsi"/>
         </w:rPr>
       </w:pPr>
-      <w:bookmarkStart w:id="18" w:name="_Toc379450809"/>
-      <w:bookmarkStart w:id="19" w:name="_Toc417977583"/>
+      <w:bookmarkStart w:id="19" w:name="_Toc379450809"/>
+      <w:bookmarkStart w:id="20" w:name="_Toc417977583"/>
       <w:r>
         <w:rPr>
           <w:rFonts w:asciiTheme="minorHAnsi" w:hAnsiTheme="minorHAnsi"/>
         </w:rPr>
         <w:t>Assumptions</w:t>
       </w:r>
-      <w:bookmarkEnd w:id="18"/>
       <w:bookmarkEnd w:id="19"/>
+      <w:bookmarkEnd w:id="20"/>
     </w:p>
     <w:p>
       <w:pPr>
@@ -3546,14 +3569,14 @@
           <w:rFonts w:asciiTheme="minorHAnsi" w:hAnsiTheme="minorHAnsi"/>
         </w:rPr>
       </w:pPr>
-      <w:bookmarkStart w:id="20" w:name="_Toc417977584"/>
+      <w:bookmarkStart w:id="21" w:name="_Toc417977584"/>
       <w:r>
         <w:rPr>
           <w:rFonts w:asciiTheme="minorHAnsi" w:hAnsiTheme="minorHAnsi"/>
         </w:rPr>
         <w:t>Design</w:t>
       </w:r>
-      <w:bookmarkEnd w:id="20"/>
+      <w:bookmarkEnd w:id="21"/>
     </w:p>
     <w:p>
       <w:pPr>
@@ -3564,7 +3587,7 @@
           <w:szCs w:val="28"/>
         </w:rPr>
       </w:pPr>
-      <w:bookmarkStart w:id="21" w:name="_Toc417977585"/>
+      <w:bookmarkStart w:id="22" w:name="_Toc417977585"/>
       <w:r>
         <w:rPr>
           <w:rFonts w:asciiTheme="minorHAnsi" w:hAnsiTheme="minorHAnsi"/>
@@ -3572,30 +3595,23 @@
         </w:rPr>
         <w:t>#</w:t>
       </w:r>
+      <w:bookmarkStart w:id="23" w:name="C563"/>
       <w:r>
         <w:rPr>
           <w:rFonts w:asciiTheme="minorHAnsi" w:hAnsiTheme="minorHAnsi"/>
           <w:szCs w:val="28"/>
         </w:rPr>
-        <w:t xml:space="preserve">563 Error Message </w:t>
-      </w:r>
-      <w:proofErr w:type="gramStart"/>
+        <w:t xml:space="preserve">563 </w:t>
+      </w:r>
+      <w:bookmarkEnd w:id="23"/>
       <w:r>
         <w:rPr>
           <w:rFonts w:asciiTheme="minorHAnsi" w:hAnsiTheme="minorHAnsi"/>
           <w:szCs w:val="28"/>
         </w:rPr>
-        <w:t>After</w:t>
-      </w:r>
-      <w:proofErr w:type="gramEnd"/>
-      <w:r>
-        <w:rPr>
-          <w:rFonts w:asciiTheme="minorHAnsi" w:hAnsiTheme="minorHAnsi"/>
-          <w:szCs w:val="28"/>
-        </w:rPr>
-        <w:t xml:space="preserve"> Adding Ad Hoc Item</w:t>
-      </w:r>
-      <w:bookmarkEnd w:id="21"/>
+        <w:t>Error Message After Adding Ad Hoc Item</w:t>
+      </w:r>
+      <w:bookmarkEnd w:id="22"/>
     </w:p>
     <w:p>
       <w:pPr>
@@ -3640,10 +3656,49 @@
           <w:szCs w:val="21"/>
           <w:shd w:val="clear" w:color="auto" w:fill="FFFFFF"/>
         </w:rPr>
-        <w:t xml:space="preserve">Quotes that have Ad Hoc items get an error message after clicking </w:t>
-      </w:r>
-      <w:proofErr w:type="spellStart"/>
-      <w:r>
+        <w:t>Quotes that have Ad Hoc items get an error message after clicking Calc Price Button. Get error message RunTimeException has occurred.</w:t>
+      </w:r>
+    </w:p>
+    <w:p>
+      <w:pPr>
+        <w:pStyle w:val="BodyText"/>
+        <w:spacing w:after="0"/>
+        <w:rPr>
+          <w:rFonts w:asciiTheme="minorHAnsi" w:hAnsiTheme="minorHAnsi" w:cs="Helvetica"/>
+          <w:color w:val="333333"/>
+          <w:shd w:val="clear" w:color="auto" w:fill="FFFFFF"/>
+        </w:rPr>
+      </w:pPr>
+    </w:p>
+    <w:p>
+      <w:pPr>
+        <w:pStyle w:val="BodyText"/>
+        <w:spacing w:after="0"/>
+        <w:rPr>
+          <w:rFonts w:asciiTheme="minorHAnsi" w:hAnsiTheme="minorHAnsi" w:cs="Helvetica"/>
+          <w:b/>
+          <w:color w:val="333333"/>
+          <w:sz w:val="22"/>
+          <w:szCs w:val="22"/>
+          <w:shd w:val="clear" w:color="auto" w:fill="FFFFFF"/>
+        </w:rPr>
+      </w:pPr>
+      <w:r>
+        <w:rPr>
+          <w:rFonts w:asciiTheme="minorHAnsi" w:hAnsiTheme="minorHAnsi" w:cs="Helvetica"/>
+          <w:b/>
+          <w:color w:val="333333"/>
+          <w:sz w:val="22"/>
+          <w:szCs w:val="22"/>
+          <w:shd w:val="clear" w:color="auto" w:fill="FFFFFF"/>
+        </w:rPr>
+        <w:t>Design</w:t>
+      </w:r>
+    </w:p>
+    <w:p>
+      <w:pPr>
+        <w:pStyle w:val="BodyText"/>
+        <w:spacing w:after="0"/>
         <w:rPr>
           <w:rFonts w:asciiTheme="minorHAnsi" w:hAnsiTheme="minorHAnsi" w:cs="Helvetica"/>
           <w:color w:val="333333"/>
@@ -3651,9 +3706,7 @@
           <w:szCs w:val="21"/>
           <w:shd w:val="clear" w:color="auto" w:fill="FFFFFF"/>
         </w:rPr>
-        <w:t>Calc</w:t>
-      </w:r>
-      <w:proofErr w:type="spellEnd"/>
+      </w:pPr>
       <w:r>
         <w:rPr>
           <w:rFonts w:asciiTheme="minorHAnsi" w:hAnsiTheme="minorHAnsi" w:cs="Helvetica"/>
@@ -3662,101 +3715,19 @@
           <w:szCs w:val="21"/>
           <w:shd w:val="clear" w:color="auto" w:fill="FFFFFF"/>
         </w:rPr>
-        <w:t xml:space="preserve"> Price Button. Get error message </w:t>
-      </w:r>
-      <w:proofErr w:type="spellStart"/>
-      <w:r>
-        <w:rPr>
+        <w:t>Applied</w:t>
+      </w:r>
+      <w:r>
+        <w:rPr>
+          <w:rStyle w:val="apple-converted-space"/>
           <w:rFonts w:asciiTheme="minorHAnsi" w:hAnsiTheme="minorHAnsi" w:cs="Helvetica"/>
           <w:color w:val="333333"/>
           <w:sz w:val="21"/>
           <w:szCs w:val="21"/>
           <w:shd w:val="clear" w:color="auto" w:fill="FFFFFF"/>
         </w:rPr>
-        <w:t>RunTimeException</w:t>
-      </w:r>
-      <w:proofErr w:type="spellEnd"/>
-      <w:r>
-        <w:rPr>
-          <w:rFonts w:asciiTheme="minorHAnsi" w:hAnsiTheme="minorHAnsi" w:cs="Helvetica"/>
-          <w:color w:val="333333"/>
-          <w:sz w:val="21"/>
-          <w:szCs w:val="21"/>
-          <w:shd w:val="clear" w:color="auto" w:fill="FFFFFF"/>
-        </w:rPr>
-        <w:t xml:space="preserve"> has occurred.</w:t>
-      </w:r>
-    </w:p>
-    <w:p>
-      <w:pPr>
-        <w:pStyle w:val="BodyText"/>
-        <w:spacing w:after="0"/>
-        <w:rPr>
-          <w:rFonts w:asciiTheme="minorHAnsi" w:hAnsiTheme="minorHAnsi" w:cs="Helvetica"/>
-          <w:color w:val="333333"/>
-          <w:shd w:val="clear" w:color="auto" w:fill="FFFFFF"/>
-        </w:rPr>
-      </w:pPr>
-    </w:p>
-    <w:p>
-      <w:pPr>
-        <w:pStyle w:val="BodyText"/>
-        <w:spacing w:after="0"/>
-        <w:rPr>
-          <w:rFonts w:asciiTheme="minorHAnsi" w:hAnsiTheme="minorHAnsi" w:cs="Helvetica"/>
-          <w:b/>
-          <w:color w:val="333333"/>
-          <w:sz w:val="22"/>
-          <w:szCs w:val="22"/>
-          <w:shd w:val="clear" w:color="auto" w:fill="FFFFFF"/>
-        </w:rPr>
-      </w:pPr>
-      <w:r>
-        <w:rPr>
-          <w:rFonts w:asciiTheme="minorHAnsi" w:hAnsiTheme="minorHAnsi" w:cs="Helvetica"/>
-          <w:b/>
-          <w:color w:val="333333"/>
-          <w:sz w:val="22"/>
-          <w:szCs w:val="22"/>
-          <w:shd w:val="clear" w:color="auto" w:fill="FFFFFF"/>
-        </w:rPr>
-        <w:t>Design</w:t>
-      </w:r>
-    </w:p>
-    <w:p>
-      <w:pPr>
-        <w:pStyle w:val="BodyText"/>
-        <w:spacing w:after="0"/>
-        <w:rPr>
-          <w:rFonts w:asciiTheme="minorHAnsi" w:hAnsiTheme="minorHAnsi" w:cs="Helvetica"/>
-          <w:color w:val="333333"/>
-          <w:sz w:val="21"/>
-          <w:szCs w:val="21"/>
-          <w:shd w:val="clear" w:color="auto" w:fill="FFFFFF"/>
-        </w:rPr>
-      </w:pPr>
-      <w:r>
-        <w:rPr>
-          <w:rFonts w:asciiTheme="minorHAnsi" w:hAnsiTheme="minorHAnsi" w:cs="Helvetica"/>
-          <w:color w:val="333333"/>
-          <w:sz w:val="21"/>
-          <w:szCs w:val="21"/>
-          <w:shd w:val="clear" w:color="auto" w:fill="FFFFFF"/>
-        </w:rPr>
-        <w:t>Applied</w:t>
-      </w:r>
-      <w:r>
-        <w:rPr>
-          <w:rStyle w:val="apple-converted-space"/>
-          <w:rFonts w:asciiTheme="minorHAnsi" w:hAnsiTheme="minorHAnsi" w:cs="Helvetica"/>
-          <w:color w:val="333333"/>
-          <w:sz w:val="21"/>
-          <w:szCs w:val="21"/>
-          <w:shd w:val="clear" w:color="auto" w:fill="FFFFFF"/>
-        </w:rPr>
         <w:t> </w:t>
       </w:r>
-      <w:proofErr w:type="spellStart"/>
       <w:r>
         <w:rPr>
           <w:rStyle w:val="HTMLCode"/>
@@ -3767,7 +3738,6 @@
         </w:rPr>
         <w:t>setDeliverNotes</w:t>
       </w:r>
-      <w:proofErr w:type="spellEnd"/>
       <w:r>
         <w:rPr>
           <w:rStyle w:val="apple-converted-space"/>
@@ -3812,23 +3782,8 @@
             <w:szCs w:val="21"/>
             <w:shd w:val="clear" w:color="auto" w:fill="FFFFFF"/>
           </w:rPr>
-          <w:t>@</w:t>
+          <w:t>@AaronQuintanilla</w:t>
         </w:r>
-        <w:proofErr w:type="spellStart"/>
-        <w:r>
-          <w:rPr>
-            <w:rStyle w:val="Hyperlink"/>
-            <w:rFonts w:asciiTheme="minorHAnsi" w:hAnsiTheme="minorHAnsi" w:cs="Helvetica"/>
-            <w:b/>
-            <w:bCs/>
-            <w:color w:val="333333"/>
-            <w:sz w:val="21"/>
-            <w:szCs w:val="21"/>
-            <w:shd w:val="clear" w:color="auto" w:fill="FFFFFF"/>
-          </w:rPr>
-          <w:t>AaronQuintanilla</w:t>
-        </w:r>
-        <w:proofErr w:type="spellEnd"/>
       </w:hyperlink>
       <w:r>
         <w:rPr>
@@ -3849,10 +3804,130 @@
           <w:szCs w:val="21"/>
           <w:shd w:val="clear" w:color="auto" w:fill="FFFFFF"/>
         </w:rPr>
-        <w:t xml:space="preserve">made to </w:t>
-      </w:r>
-      <w:proofErr w:type="spellStart"/>
-      <w:r>
+        <w:t>made to Dev and Test to Dev2. Deployed commerce, so it's ready for retest.</w:t>
+      </w:r>
+    </w:p>
+    <w:p>
+      <w:pPr>
+        <w:pStyle w:val="BodyText"/>
+        <w:spacing w:after="0"/>
+        <w:rPr>
+          <w:rFonts w:asciiTheme="minorHAnsi" w:hAnsiTheme="minorHAnsi" w:cs="Helvetica"/>
+          <w:b/>
+          <w:color w:val="333333"/>
+          <w:sz w:val="22"/>
+          <w:szCs w:val="22"/>
+          <w:shd w:val="clear" w:color="auto" w:fill="FFFFFF"/>
+        </w:rPr>
+      </w:pPr>
+    </w:p>
+    <w:p>
+      <w:pPr>
+        <w:pStyle w:val="BodyText"/>
+        <w:spacing w:after="0"/>
+        <w:rPr>
+          <w:rFonts w:asciiTheme="minorHAnsi" w:hAnsiTheme="minorHAnsi" w:cs="Helvetica"/>
+          <w:b/>
+          <w:color w:val="333333"/>
+          <w:sz w:val="22"/>
+          <w:szCs w:val="22"/>
+          <w:shd w:val="clear" w:color="auto" w:fill="FFFFFF"/>
+        </w:rPr>
+      </w:pPr>
+      <w:r>
+        <w:rPr>
+          <w:rFonts w:asciiTheme="minorHAnsi" w:hAnsiTheme="minorHAnsi" w:cs="Helvetica"/>
+          <w:b/>
+          <w:color w:val="333333"/>
+          <w:sz w:val="22"/>
+          <w:szCs w:val="22"/>
+          <w:shd w:val="clear" w:color="auto" w:fill="FFFFFF"/>
+        </w:rPr>
+        <w:t>BI or InfoPro</w:t>
+      </w:r>
+    </w:p>
+    <w:p>
+      <w:pPr>
+        <w:pStyle w:val="BodyText"/>
+        <w:rPr>
+          <w:rFonts w:asciiTheme="minorHAnsi" w:hAnsiTheme="minorHAnsi"/>
+        </w:rPr>
+      </w:pPr>
+      <w:r>
+        <w:rPr>
+          <w:rFonts w:asciiTheme="minorHAnsi" w:hAnsiTheme="minorHAnsi"/>
+        </w:rPr>
+        <w:t>No Impact</w:t>
+      </w:r>
+    </w:p>
+    <w:p>
+      <w:pPr>
+        <w:pStyle w:val="BodyText"/>
+        <w:rPr>
+          <w:rFonts w:asciiTheme="minorHAnsi" w:hAnsiTheme="minorHAnsi"/>
+        </w:rPr>
+      </w:pPr>
+    </w:p>
+    <w:p>
+      <w:pPr>
+        <w:pStyle w:val="Heading2"/>
+        <w:rPr>
+          <w:rFonts w:asciiTheme="minorHAnsi" w:hAnsiTheme="minorHAnsi"/>
+          <w:szCs w:val="28"/>
+        </w:rPr>
+      </w:pPr>
+      <w:bookmarkStart w:id="24" w:name="_Toc417977586"/>
+      <w:r>
+        <w:rPr>
+          <w:rFonts w:asciiTheme="minorHAnsi" w:hAnsiTheme="minorHAnsi"/>
+          <w:szCs w:val="28"/>
+        </w:rPr>
+        <w:lastRenderedPageBreak/>
+        <w:t>#</w:t>
+      </w:r>
+      <w:bookmarkStart w:id="25" w:name="C549"/>
+      <w:r>
+        <w:rPr>
+          <w:rFonts w:asciiTheme="minorHAnsi" w:hAnsiTheme="minorHAnsi"/>
+          <w:szCs w:val="28"/>
+        </w:rPr>
+        <w:t xml:space="preserve">549 </w:t>
+      </w:r>
+      <w:bookmarkEnd w:id="25"/>
+      <w:r>
+        <w:rPr>
+          <w:rFonts w:asciiTheme="minorHAnsi" w:hAnsiTheme="minorHAnsi"/>
+          <w:szCs w:val="28"/>
+        </w:rPr>
+        <w:t>Existing Customer Close Container Group CSA Errors</w:t>
+      </w:r>
+      <w:bookmarkEnd w:id="24"/>
+    </w:p>
+    <w:p>
+      <w:pPr>
+        <w:pStyle w:val="BodyText"/>
+        <w:spacing w:after="0"/>
+        <w:rPr>
+          <w:rFonts w:asciiTheme="minorHAnsi" w:hAnsiTheme="minorHAnsi"/>
+          <w:b/>
+          <w:sz w:val="22"/>
+          <w:szCs w:val="22"/>
+        </w:rPr>
+      </w:pPr>
+      <w:r>
+        <w:rPr>
+          <w:rFonts w:asciiTheme="minorHAnsi" w:hAnsiTheme="minorHAnsi"/>
+          <w:b/>
+          <w:sz w:val="22"/>
+          <w:szCs w:val="22"/>
+        </w:rPr>
+        <w:t>Issue</w:t>
+      </w:r>
+    </w:p>
+    <w:p>
+      <w:pPr>
+        <w:pStyle w:val="BodyText"/>
+        <w:spacing w:after="0"/>
         <w:rPr>
           <w:rFonts w:asciiTheme="minorHAnsi" w:hAnsiTheme="minorHAnsi" w:cs="Helvetica"/>
           <w:color w:val="333333"/>
@@ -3860,9 +3935,7 @@
           <w:szCs w:val="21"/>
           <w:shd w:val="clear" w:color="auto" w:fill="FFFFFF"/>
         </w:rPr>
-        <w:t>Dev</w:t>
-      </w:r>
-      <w:proofErr w:type="spellEnd"/>
+      </w:pPr>
       <w:r>
         <w:rPr>
           <w:rFonts w:asciiTheme="minorHAnsi" w:hAnsiTheme="minorHAnsi" w:cs="Helvetica"/>
@@ -3871,7 +3944,7 @@
           <w:szCs w:val="21"/>
           <w:shd w:val="clear" w:color="auto" w:fill="FFFFFF"/>
         </w:rPr>
-        <w:t xml:space="preserve"> and Test to Dev2. Deployed commerce, so it's ready for retest.</w:t>
+        <w:t>The CSA shows a line item for closing a container group of N and $0 with code of only 06/</w:t>
       </w:r>
     </w:p>
     <w:p>
@@ -3879,6 +3952,19 @@
         <w:pStyle w:val="BodyText"/>
         <w:spacing w:after="0"/>
         <w:rPr>
+          <w:rStyle w:val="apple-converted-space"/>
+          <w:rFonts w:asciiTheme="minorHAnsi" w:hAnsiTheme="minorHAnsi" w:cs="Helvetica"/>
+          <w:color w:val="333333"/>
+          <w:shd w:val="clear" w:color="auto" w:fill="FFFFFF"/>
+        </w:rPr>
+      </w:pPr>
+    </w:p>
+    <w:p>
+      <w:pPr>
+        <w:pStyle w:val="BodyText"/>
+        <w:spacing w:after="0"/>
+        <w:rPr>
+          <w:rStyle w:val="apple-converted-space"/>
           <w:rFonts w:asciiTheme="minorHAnsi" w:hAnsiTheme="minorHAnsi" w:cs="Helvetica"/>
           <w:b/>
           <w:color w:val="333333"/>
@@ -3887,12 +3973,9 @@
           <w:shd w:val="clear" w:color="auto" w:fill="FFFFFF"/>
         </w:rPr>
       </w:pPr>
-    </w:p>
-    <w:p>
-      <w:pPr>
-        <w:pStyle w:val="BodyText"/>
-        <w:spacing w:after="0"/>
-        <w:rPr>
+      <w:r>
+        <w:rPr>
+          <w:rStyle w:val="apple-converted-space"/>
           <w:rFonts w:asciiTheme="minorHAnsi" w:hAnsiTheme="minorHAnsi" w:cs="Helvetica"/>
           <w:b/>
           <w:color w:val="333333"/>
@@ -3900,8 +3983,121 @@
           <w:szCs w:val="22"/>
           <w:shd w:val="clear" w:color="auto" w:fill="FFFFFF"/>
         </w:rPr>
-      </w:pPr>
-      <w:r>
+        <w:t>Design</w:t>
+      </w:r>
+    </w:p>
+    <w:p>
+      <w:pPr>
+        <w:pStyle w:val="BodyText"/>
+        <w:spacing w:after="0"/>
+        <w:rPr>
+          <w:rStyle w:val="apple-converted-space"/>
+          <w:rFonts w:asciiTheme="minorHAnsi" w:hAnsiTheme="minorHAnsi" w:cs="Helvetica"/>
+          <w:b/>
+          <w:color w:val="333333"/>
+          <w:shd w:val="clear" w:color="auto" w:fill="FFFFFF"/>
+        </w:rPr>
+      </w:pPr>
+      <w:r>
+        <w:rPr>
+          <w:rFonts w:asciiTheme="minorHAnsi" w:hAnsiTheme="minorHAnsi" w:cs="Helvetica"/>
+          <w:color w:val="333333"/>
+          <w:sz w:val="21"/>
+          <w:szCs w:val="21"/>
+          <w:shd w:val="clear" w:color="auto" w:fill="FFFFFF"/>
+        </w:rPr>
+        <w:t>Fixed this as a part of the</w:t>
+      </w:r>
+      <w:r>
+        <w:rPr>
+          <w:rStyle w:val="apple-converted-space"/>
+          <w:rFonts w:asciiTheme="minorHAnsi" w:hAnsiTheme="minorHAnsi" w:cs="Helvetica"/>
+          <w:color w:val="333333"/>
+          <w:sz w:val="21"/>
+          <w:szCs w:val="21"/>
+          <w:shd w:val="clear" w:color="auto" w:fill="FFFFFF"/>
+        </w:rPr>
+        <w:t> </w:t>
+      </w:r>
+      <w:r>
+        <w:rPr>
+          <w:rStyle w:val="HTMLCode"/>
+          <w:rFonts w:asciiTheme="minorHAnsi" w:hAnsiTheme="minorHAnsi" w:cs="Consolas"/>
+          <w:color w:val="333333"/>
+          <w:sz w:val="18"/>
+          <w:szCs w:val="18"/>
+        </w:rPr>
+        <w:t>setTransactionCode</w:t>
+      </w:r>
+      <w:r>
+        <w:rPr>
+          <w:rStyle w:val="apple-converted-space"/>
+          <w:rFonts w:asciiTheme="minorHAnsi" w:hAnsiTheme="minorHAnsi" w:cs="Helvetica"/>
+          <w:color w:val="333333"/>
+          <w:sz w:val="21"/>
+          <w:szCs w:val="21"/>
+          <w:shd w:val="clear" w:color="auto" w:fill="FFFFFF"/>
+        </w:rPr>
+        <w:t> </w:t>
+      </w:r>
+      <w:r>
+        <w:rPr>
+          <w:rFonts w:asciiTheme="minorHAnsi" w:hAnsiTheme="minorHAnsi" w:cs="Helvetica"/>
+          <w:color w:val="333333"/>
+          <w:sz w:val="21"/>
+          <w:szCs w:val="21"/>
+          <w:shd w:val="clear" w:color="auto" w:fill="FFFFFF"/>
+        </w:rPr>
+        <w:t>updates for</w:t>
+      </w:r>
+      <w:r>
+        <w:rPr>
+          <w:rStyle w:val="apple-converted-space"/>
+          <w:rFonts w:asciiTheme="minorHAnsi" w:hAnsiTheme="minorHAnsi" w:cs="Helvetica"/>
+          <w:color w:val="333333"/>
+          <w:sz w:val="21"/>
+          <w:szCs w:val="21"/>
+          <w:shd w:val="clear" w:color="auto" w:fill="FFFFFF"/>
+        </w:rPr>
+        <w:t> </w:t>
+      </w:r>
+      <w:r>
+        <w:rPr>
+          <w:rFonts w:asciiTheme="minorHAnsi" w:hAnsiTheme="minorHAnsi" w:cs="Helvetica"/>
+          <w:sz w:val="21"/>
+          <w:szCs w:val="21"/>
+          <w:shd w:val="clear" w:color="auto" w:fill="FFFFFF"/>
+        </w:rPr>
+        <w:t>#540</w:t>
+      </w:r>
+      <w:r>
+        <w:rPr>
+          <w:rFonts w:asciiTheme="minorHAnsi" w:hAnsiTheme="minorHAnsi" w:cs="Helvetica"/>
+          <w:color w:val="333333"/>
+          <w:sz w:val="21"/>
+          <w:szCs w:val="21"/>
+          <w:shd w:val="clear" w:color="auto" w:fill="FFFFFF"/>
+        </w:rPr>
+        <w:t>, so it can go as a part of the emergency release.</w:t>
+      </w:r>
+    </w:p>
+    <w:p>
+      <w:pPr>
+        <w:pStyle w:val="BodyText"/>
+        <w:spacing w:after="0"/>
+        <w:rPr>
+          <w:rStyle w:val="apple-converted-space"/>
+          <w:rFonts w:asciiTheme="minorHAnsi" w:hAnsiTheme="minorHAnsi" w:cs="Helvetica"/>
+          <w:b/>
+          <w:color w:val="333333"/>
+          <w:shd w:val="clear" w:color="auto" w:fill="FFFFFF"/>
+        </w:rPr>
+      </w:pPr>
+    </w:p>
+    <w:p>
+      <w:pPr>
+        <w:pStyle w:val="BodyText"/>
+        <w:spacing w:after="0"/>
         <w:rPr>
           <w:rFonts w:asciiTheme="minorHAnsi" w:hAnsiTheme="minorHAnsi" w:cs="Helvetica"/>
           <w:b/>
@@ -3910,19 +4106,34 @@
           <w:szCs w:val="22"/>
           <w:shd w:val="clear" w:color="auto" w:fill="FFFFFF"/>
         </w:rPr>
+      </w:pPr>
+      <w:r>
+        <w:rPr>
+          <w:rFonts w:asciiTheme="minorHAnsi" w:hAnsiTheme="minorHAnsi" w:cs="Helvetica"/>
+          <w:b/>
+          <w:color w:val="333333"/>
+          <w:sz w:val="22"/>
+          <w:szCs w:val="22"/>
+          <w:shd w:val="clear" w:color="auto" w:fill="FFFFFF"/>
+        </w:rPr>
         <w:t>BI or InfoPro</w:t>
       </w:r>
     </w:p>
     <w:p>
       <w:pPr>
         <w:pStyle w:val="BodyText"/>
-        <w:rPr>
-          <w:rFonts w:asciiTheme="minorHAnsi" w:hAnsiTheme="minorHAnsi"/>
-        </w:rPr>
-      </w:pPr>
-      <w:r>
-        <w:rPr>
-          <w:rFonts w:asciiTheme="minorHAnsi" w:hAnsiTheme="minorHAnsi"/>
+        <w:spacing w:after="0"/>
+        <w:rPr>
+          <w:rFonts w:asciiTheme="minorHAnsi" w:hAnsiTheme="minorHAnsi" w:cs="Helvetica"/>
+          <w:color w:val="333333"/>
+          <w:shd w:val="clear" w:color="auto" w:fill="FFFFFF"/>
+        </w:rPr>
+      </w:pPr>
+      <w:r>
+        <w:rPr>
+          <w:rFonts w:asciiTheme="minorHAnsi" w:hAnsiTheme="minorHAnsi" w:cs="Helvetica"/>
+          <w:color w:val="333333"/>
+          <w:shd w:val="clear" w:color="auto" w:fill="FFFFFF"/>
         </w:rPr>
         <w:t>No Impact</w:t>
       </w:r>
@@ -3931,11 +4142,12 @@
       <w:pPr>
         <w:pStyle w:val="BodyText"/>
         <w:rPr>
-          <w:rFonts w:asciiTheme="minorHAnsi" w:hAnsiTheme="minorHAnsi"/>
-        </w:rPr>
-      </w:pPr>
-      <w:bookmarkStart w:id="22" w:name="_GoBack"/>
-      <w:bookmarkEnd w:id="22"/>
+          <w:rStyle w:val="apple-converted-space"/>
+          <w:rFonts w:asciiTheme="minorHAnsi" w:hAnsiTheme="minorHAnsi" w:cs="Helvetica"/>
+          <w:color w:val="333333"/>
+          <w:shd w:val="clear" w:color="auto" w:fill="FFFFFF"/>
+        </w:rPr>
+      </w:pPr>
     </w:p>
     <w:p>
       <w:pPr>
@@ -3945,23 +4157,31 @@
           <w:szCs w:val="28"/>
         </w:rPr>
       </w:pPr>
-      <w:bookmarkStart w:id="23" w:name="_Toc417977586"/>
+      <w:bookmarkStart w:id="26" w:name="_Toc417977587"/>
       <w:r>
         <w:rPr>
           <w:rFonts w:asciiTheme="minorHAnsi" w:hAnsiTheme="minorHAnsi"/>
           <w:szCs w:val="28"/>
         </w:rPr>
-        <w:lastRenderedPageBreak/>
         <w:t>#</w:t>
       </w:r>
+      <w:bookmarkStart w:id="27" w:name="C544"/>
       <w:r>
         <w:rPr>
           <w:rFonts w:asciiTheme="minorHAnsi" w:hAnsiTheme="minorHAnsi"/>
           <w:szCs w:val="28"/>
         </w:rPr>
-        <w:t>549 Existing Customer Close Container Group CSA Errors</w:t>
-      </w:r>
-      <w:bookmarkEnd w:id="23"/>
+        <w:t xml:space="preserve">544 </w:t>
+      </w:r>
+      <w:bookmarkEnd w:id="27"/>
+      <w:r>
+        <w:rPr>
+          <w:rFonts w:asciiTheme="minorHAnsi" w:hAnsiTheme="minorHAnsi"/>
+          <w:szCs w:val="28"/>
+        </w:rPr>
+        <w:t>Existing Customer Waive Admin Fees Not Showing Waived on Customer CSA</w:t>
+      </w:r>
+      <w:bookmarkEnd w:id="26"/>
     </w:p>
     <w:p>
       <w:pPr>
@@ -4004,7 +4224,7 @@
           <w:szCs w:val="21"/>
           <w:shd w:val="clear" w:color="auto" w:fill="FFFFFF"/>
         </w:rPr>
-        <w:t>The CSA shows a line item for closing a container group of N and $0 with code of only 06/</w:t>
+        <w:t>Existing customer that charges all fees. Do a rollback and waive fees. Look at Customer facing CSA. Exempt from does not list Admin fees. In addition, if Admin Fee is applied the CSA is showing it's showing exempt</w:t>
       </w:r>
     </w:p>
     <w:p>
@@ -4012,19 +4232,6 @@
         <w:pStyle w:val="BodyText"/>
         <w:spacing w:after="0"/>
         <w:rPr>
-          <w:rStyle w:val="apple-converted-space"/>
-          <w:rFonts w:asciiTheme="minorHAnsi" w:hAnsiTheme="minorHAnsi" w:cs="Helvetica"/>
-          <w:color w:val="333333"/>
-          <w:shd w:val="clear" w:color="auto" w:fill="FFFFFF"/>
-        </w:rPr>
-      </w:pPr>
-    </w:p>
-    <w:p>
-      <w:pPr>
-        <w:pStyle w:val="BodyText"/>
-        <w:spacing w:after="0"/>
-        <w:rPr>
-          <w:rStyle w:val="apple-converted-space"/>
           <w:rFonts w:asciiTheme="minorHAnsi" w:hAnsiTheme="minorHAnsi" w:cs="Helvetica"/>
           <w:b/>
           <w:color w:val="333333"/>
@@ -4033,9 +4240,13 @@
           <w:shd w:val="clear" w:color="auto" w:fill="FFFFFF"/>
         </w:rPr>
       </w:pPr>
-      <w:r>
-        <w:rPr>
-          <w:rStyle w:val="apple-converted-space"/>
+    </w:p>
+    <w:p>
+      <w:pPr>
+        <w:pStyle w:val="BodyText"/>
+        <w:spacing w:after="0"/>
+        <w:contextualSpacing/>
+        <w:rPr>
           <w:rFonts w:asciiTheme="minorHAnsi" w:hAnsiTheme="minorHAnsi" w:cs="Helvetica"/>
           <w:b/>
           <w:color w:val="333333"/>
@@ -4043,22 +4254,275 @@
           <w:szCs w:val="22"/>
           <w:shd w:val="clear" w:color="auto" w:fill="FFFFFF"/>
         </w:rPr>
+      </w:pPr>
+      <w:r>
+        <w:rPr>
+          <w:rFonts w:asciiTheme="minorHAnsi" w:hAnsiTheme="minorHAnsi" w:cs="Helvetica"/>
+          <w:b/>
+          <w:color w:val="333333"/>
+          <w:sz w:val="22"/>
+          <w:szCs w:val="22"/>
+          <w:shd w:val="clear" w:color="auto" w:fill="FFFFFF"/>
+        </w:rPr>
         <w:t>Design</w:t>
       </w:r>
+    </w:p>
+    <w:p>
+      <w:pPr>
+        <w:pStyle w:val="NormalWeb"/>
+        <w:shd w:val="clear" w:color="auto" w:fill="FFFFFF"/>
+        <w:spacing w:before="0" w:beforeAutospacing="0" w:after="0" w:afterAutospacing="0"/>
+        <w:rPr>
+          <w:rFonts w:asciiTheme="minorHAnsi" w:hAnsiTheme="minorHAnsi" w:cs="Helvetica"/>
+          <w:color w:val="333333"/>
+          <w:sz w:val="21"/>
+          <w:szCs w:val="21"/>
+        </w:rPr>
+      </w:pPr>
+      <w:r>
+        <w:rPr>
+          <w:rFonts w:asciiTheme="minorHAnsi" w:hAnsiTheme="minorHAnsi" w:cs="Helvetica"/>
+          <w:color w:val="333333"/>
+          <w:sz w:val="21"/>
+          <w:szCs w:val="21"/>
+        </w:rPr>
+        <w:t>When applying the "Exempt From" fee on the CSA in Doc Engine, the condition was only looking at the read only value. By adding in an XSL snippet, we can change that condition to only add the 'Exempt from Admin Fee' comment if the fee is waived.</w:t>
+      </w:r>
+    </w:p>
+    <w:p>
+      <w:pPr>
+        <w:pStyle w:val="NormalWeb"/>
+        <w:shd w:val="clear" w:color="auto" w:fill="FFFFFF"/>
+        <w:spacing w:before="0" w:beforeAutospacing="0" w:after="0" w:afterAutospacing="0"/>
+        <w:rPr>
+          <w:rFonts w:asciiTheme="minorHAnsi" w:hAnsiTheme="minorHAnsi" w:cs="Helvetica"/>
+          <w:color w:val="333333"/>
+          <w:sz w:val="21"/>
+          <w:szCs w:val="21"/>
+        </w:rPr>
+      </w:pPr>
+      <w:r>
+        <w:rPr>
+          <w:rFonts w:asciiTheme="minorHAnsi" w:hAnsiTheme="minorHAnsi" w:cs="Helvetica"/>
+          <w:color w:val="333333"/>
+          <w:sz w:val="21"/>
+          <w:szCs w:val="21"/>
+        </w:rPr>
+        <w:t>The new XSL condition in place is:</w:t>
+      </w:r>
+      <w:r>
+        <w:rPr>
+          <w:rStyle w:val="apple-converted-space"/>
+          <w:rFonts w:asciiTheme="minorHAnsi" w:hAnsiTheme="minorHAnsi" w:cs="Helvetica"/>
+          <w:color w:val="333333"/>
+          <w:sz w:val="21"/>
+          <w:szCs w:val="21"/>
+        </w:rPr>
+        <w:t> </w:t>
+      </w:r>
+      <w:r>
+        <w:rPr>
+          <w:rFonts w:asciiTheme="minorHAnsi" w:hAnsiTheme="minorHAnsi" w:cs="Helvetica"/>
+          <w:color w:val="333333"/>
+          <w:sz w:val="21"/>
+          <w:szCs w:val="21"/>
+        </w:rPr>
+        <w:br/>
+      </w:r>
+      <w:r>
+        <w:rPr>
+          <w:rStyle w:val="HTMLCode"/>
+          <w:rFonts w:asciiTheme="minorHAnsi" w:hAnsiTheme="minorHAnsi" w:cs="Consolas"/>
+          <w:color w:val="333333"/>
+          <w:sz w:val="18"/>
+          <w:szCs w:val="18"/>
+        </w:rPr>
+        <w:t>&lt;xsl:if test="$main_doc/admin_readOnly_quote = 'Yes' and</w:t>
+      </w:r>
+      <w:r>
+        <w:rPr>
+          <w:rStyle w:val="apple-converted-space"/>
+          <w:rFonts w:asciiTheme="minorHAnsi" w:hAnsiTheme="minorHAnsi" w:cs="Consolas"/>
+          <w:color w:val="333333"/>
+          <w:sz w:val="18"/>
+          <w:szCs w:val="18"/>
+        </w:rPr>
+        <w:t> </w:t>
+      </w:r>
+      <w:r>
+        <w:rPr>
+          <w:rStyle w:val="HTMLCode"/>
+          <w:rFonts w:asciiTheme="minorHAnsi" w:hAnsiTheme="minorHAnsi" w:cs="Consolas"/>
+          <w:color w:val="333333"/>
+          <w:sz w:val="18"/>
+          <w:szCs w:val="18"/>
+        </w:rPr>
+        <w:t>not(contains($main_doc/feesToCharge_quote, 'Admin'))" &gt;</w:t>
+      </w:r>
+      <w:r>
+        <w:rPr>
+          <w:rStyle w:val="apple-converted-space"/>
+          <w:rFonts w:asciiTheme="minorHAnsi" w:hAnsiTheme="minorHAnsi" w:cs="Consolas"/>
+          <w:color w:val="333333"/>
+          <w:sz w:val="18"/>
+          <w:szCs w:val="18"/>
+        </w:rPr>
+        <w:t> </w:t>
+      </w:r>
+      <w:r>
+        <w:rPr>
+          <w:rStyle w:val="HTMLCode"/>
+          <w:rFonts w:asciiTheme="minorHAnsi" w:hAnsiTheme="minorHAnsi" w:cs="Consolas"/>
+          <w:color w:val="333333"/>
+          <w:sz w:val="18"/>
+          <w:szCs w:val="18"/>
+        </w:rPr>
+        <w:t>Administrative Fee</w:t>
+      </w:r>
+      <w:r>
+        <w:rPr>
+          <w:rStyle w:val="apple-converted-space"/>
+          <w:rFonts w:asciiTheme="minorHAnsi" w:hAnsiTheme="minorHAnsi" w:cs="Consolas"/>
+          <w:color w:val="333333"/>
+          <w:sz w:val="18"/>
+          <w:szCs w:val="18"/>
+        </w:rPr>
+        <w:t> </w:t>
+      </w:r>
+      <w:r>
+        <w:rPr>
+          <w:rStyle w:val="HTMLCode"/>
+          <w:rFonts w:asciiTheme="minorHAnsi" w:hAnsiTheme="minorHAnsi" w:cs="Consolas"/>
+          <w:color w:val="333333"/>
+          <w:sz w:val="18"/>
+          <w:szCs w:val="18"/>
+        </w:rPr>
+        <w:t>&lt;/xsl:if&gt;</w:t>
+      </w:r>
+    </w:p>
+    <w:p>
+      <w:pPr>
+        <w:shd w:val="clear" w:color="auto" w:fill="FFFFFF"/>
+        <w:rPr>
+          <w:rFonts w:asciiTheme="minorHAnsi" w:hAnsiTheme="minorHAnsi" w:cs="Helvetica"/>
+          <w:color w:val="333333"/>
+          <w:sz w:val="22"/>
+          <w:szCs w:val="22"/>
+        </w:rPr>
+      </w:pPr>
     </w:p>
     <w:p>
       <w:pPr>
         <w:pStyle w:val="BodyText"/>
         <w:spacing w:after="0"/>
         <w:rPr>
-          <w:rStyle w:val="apple-converted-space"/>
           <w:rFonts w:asciiTheme="minorHAnsi" w:hAnsiTheme="minorHAnsi" w:cs="Helvetica"/>
           <w:b/>
           <w:color w:val="333333"/>
+          <w:sz w:val="22"/>
+          <w:szCs w:val="22"/>
           <w:shd w:val="clear" w:color="auto" w:fill="FFFFFF"/>
         </w:rPr>
       </w:pPr>
       <w:r>
+        <w:rPr>
+          <w:rFonts w:asciiTheme="minorHAnsi" w:hAnsiTheme="minorHAnsi" w:cs="Helvetica"/>
+          <w:b/>
+          <w:color w:val="333333"/>
+          <w:sz w:val="22"/>
+          <w:szCs w:val="22"/>
+          <w:shd w:val="clear" w:color="auto" w:fill="FFFFFF"/>
+        </w:rPr>
+        <w:t>BI or InfoPro</w:t>
+      </w:r>
+    </w:p>
+    <w:p>
+      <w:pPr>
+        <w:pStyle w:val="BodyText"/>
+        <w:spacing w:after="0"/>
+        <w:rPr>
+          <w:rFonts w:asciiTheme="minorHAnsi" w:hAnsiTheme="minorHAnsi" w:cs="Helvetica"/>
+          <w:color w:val="333333"/>
+          <w:shd w:val="clear" w:color="auto" w:fill="FFFFFF"/>
+        </w:rPr>
+      </w:pPr>
+      <w:r>
+        <w:rPr>
+          <w:rFonts w:asciiTheme="minorHAnsi" w:hAnsiTheme="minorHAnsi" w:cs="Helvetica"/>
+          <w:color w:val="333333"/>
+          <w:shd w:val="clear" w:color="auto" w:fill="FFFFFF"/>
+        </w:rPr>
+        <w:t>No Impact</w:t>
+      </w:r>
+    </w:p>
+    <w:p>
+      <w:pPr>
+        <w:shd w:val="clear" w:color="auto" w:fill="FFFFFF"/>
+        <w:rPr>
+          <w:rFonts w:asciiTheme="minorHAnsi" w:hAnsiTheme="minorHAnsi" w:cs="Helvetica"/>
+          <w:color w:val="333333"/>
+          <w:sz w:val="22"/>
+          <w:szCs w:val="22"/>
+        </w:rPr>
+      </w:pPr>
+    </w:p>
+    <w:p>
+      <w:pPr>
+        <w:pStyle w:val="Heading2"/>
+        <w:rPr>
+          <w:rFonts w:asciiTheme="minorHAnsi" w:hAnsiTheme="minorHAnsi"/>
+          <w:szCs w:val="28"/>
+        </w:rPr>
+      </w:pPr>
+      <w:bookmarkStart w:id="28" w:name="_Toc417977588"/>
+      <w:r>
+        <w:rPr>
+          <w:rFonts w:asciiTheme="minorHAnsi" w:hAnsiTheme="minorHAnsi"/>
+          <w:szCs w:val="28"/>
+        </w:rPr>
+        <w:t>#</w:t>
+      </w:r>
+      <w:bookmarkStart w:id="29" w:name="C540"/>
+      <w:r>
+        <w:rPr>
+          <w:rFonts w:asciiTheme="minorHAnsi" w:hAnsiTheme="minorHAnsi"/>
+          <w:szCs w:val="28"/>
+        </w:rPr>
+        <w:t xml:space="preserve">540 </w:t>
+      </w:r>
+      <w:bookmarkEnd w:id="29"/>
+      <w:r>
+        <w:rPr>
+          <w:rFonts w:asciiTheme="minorHAnsi" w:hAnsiTheme="minorHAnsi"/>
+          <w:szCs w:val="28"/>
+        </w:rPr>
+        <w:t>Wrong Trans/Reason Codes and No Competitor Code on CSA</w:t>
+      </w:r>
+      <w:bookmarkEnd w:id="28"/>
+    </w:p>
+    <w:p>
+      <w:pPr>
+        <w:pStyle w:val="NoSpacing"/>
+        <w:rPr>
+          <w:rFonts w:asciiTheme="minorHAnsi" w:hAnsiTheme="minorHAnsi"/>
+          <w:b/>
+          <w:sz w:val="22"/>
+          <w:szCs w:val="22"/>
+        </w:rPr>
+      </w:pPr>
+      <w:r>
+        <w:rPr>
+          <w:rFonts w:asciiTheme="minorHAnsi" w:hAnsiTheme="minorHAnsi"/>
+          <w:b/>
+          <w:sz w:val="22"/>
+          <w:szCs w:val="22"/>
+        </w:rPr>
+        <w:t>Issue</w:t>
+      </w:r>
+    </w:p>
+    <w:p>
+      <w:pPr>
+        <w:pStyle w:val="NoSpacing"/>
         <w:rPr>
           <w:rFonts w:asciiTheme="minorHAnsi" w:hAnsiTheme="minorHAnsi" w:cs="Helvetica"/>
           <w:color w:val="333333"/>
@@ -4066,8 +4530,7 @@
           <w:szCs w:val="21"/>
           <w:shd w:val="clear" w:color="auto" w:fill="FFFFFF"/>
         </w:rPr>
-        <w:t>F</w:t>
-      </w:r>
+      </w:pPr>
       <w:r>
         <w:rPr>
           <w:rFonts w:asciiTheme="minorHAnsi" w:hAnsiTheme="minorHAnsi" w:cs="Helvetica"/>
@@ -4076,31 +4539,67 @@
           <w:szCs w:val="21"/>
           <w:shd w:val="clear" w:color="auto" w:fill="FFFFFF"/>
         </w:rPr>
-        <w:t>ixed this as a part of the</w:t>
-      </w:r>
-      <w:r>
-        <w:rPr>
-          <w:rStyle w:val="apple-converted-space"/>
+        <w:t>For quotes created prior to the new release, the transaction reason code is 01/02 for new/new and there is no competitor code</w:t>
+      </w:r>
+    </w:p>
+    <w:p>
+      <w:pPr>
+        <w:pStyle w:val="NoSpacing"/>
+        <w:rPr>
+          <w:rFonts w:asciiTheme="minorHAnsi" w:hAnsiTheme="minorHAnsi" w:cs="Helvetica"/>
+          <w:color w:val="333333"/>
+          <w:sz w:val="22"/>
+          <w:szCs w:val="22"/>
+          <w:shd w:val="clear" w:color="auto" w:fill="FFFFFF"/>
+        </w:rPr>
+      </w:pPr>
+    </w:p>
+    <w:p>
+      <w:pPr>
+        <w:pStyle w:val="NoSpacing"/>
+        <w:rPr>
+          <w:rFonts w:asciiTheme="minorHAnsi" w:hAnsiTheme="minorHAnsi" w:cs="Helvetica"/>
+          <w:b/>
+          <w:color w:val="333333"/>
+          <w:sz w:val="22"/>
+          <w:szCs w:val="22"/>
+          <w:shd w:val="clear" w:color="auto" w:fill="FFFFFF"/>
+        </w:rPr>
+      </w:pPr>
+      <w:r>
+        <w:rPr>
+          <w:rFonts w:asciiTheme="minorHAnsi" w:hAnsiTheme="minorHAnsi" w:cs="Helvetica"/>
+          <w:b/>
+          <w:color w:val="333333"/>
+          <w:sz w:val="22"/>
+          <w:szCs w:val="22"/>
+          <w:shd w:val="clear" w:color="auto" w:fill="FFFFFF"/>
+        </w:rPr>
+        <w:t>Design</w:t>
+      </w:r>
+    </w:p>
+    <w:p>
+      <w:pPr>
+        <w:pStyle w:val="NoSpacing"/>
+        <w:rPr>
+          <w:rFonts w:asciiTheme="minorHAnsi" w:hAnsiTheme="minorHAnsi" w:cs="Helvetica"/>
+          <w:b/>
+          <w:color w:val="333333"/>
+          <w:sz w:val="22"/>
+          <w:szCs w:val="22"/>
+          <w:shd w:val="clear" w:color="auto" w:fill="FFFFFF"/>
+        </w:rPr>
+      </w:pPr>
+      <w:r>
+        <w:rPr>
           <w:rFonts w:asciiTheme="minorHAnsi" w:hAnsiTheme="minorHAnsi" w:cs="Helvetica"/>
           <w:color w:val="333333"/>
           <w:sz w:val="21"/>
           <w:szCs w:val="21"/>
           <w:shd w:val="clear" w:color="auto" w:fill="FFFFFF"/>
         </w:rPr>
-        <w:t> </w:t>
-      </w:r>
-      <w:proofErr w:type="spellStart"/>
-      <w:r>
-        <w:rPr>
-          <w:rStyle w:val="HTMLCode"/>
-          <w:rFonts w:asciiTheme="minorHAnsi" w:hAnsiTheme="minorHAnsi" w:cs="Consolas"/>
-          <w:color w:val="333333"/>
-          <w:sz w:val="18"/>
-          <w:szCs w:val="18"/>
-        </w:rPr>
-        <w:t>setTransactionCode</w:t>
-      </w:r>
-      <w:proofErr w:type="spellEnd"/>
+        <w:t>Need to update the mapping in</w:t>
+      </w:r>
       <w:r>
         <w:rPr>
           <w:rStyle w:val="apple-converted-space"/>
@@ -4114,39 +4613,172 @@
       </w:r>
       <w:r>
         <w:rPr>
+          <w:rStyle w:val="HTMLCode"/>
+          <w:rFonts w:asciiTheme="minorHAnsi" w:hAnsiTheme="minorHAnsi" w:cs="Consolas"/>
+          <w:color w:val="333333"/>
+          <w:sz w:val="18"/>
+          <w:szCs w:val="18"/>
+        </w:rPr>
+        <w:t>setTransactionCode</w:t>
+      </w:r>
+      <w:r>
+        <w:rPr>
+          <w:rStyle w:val="apple-converted-space"/>
           <w:rFonts w:asciiTheme="minorHAnsi" w:hAnsiTheme="minorHAnsi" w:cs="Helvetica"/>
           <w:color w:val="333333"/>
           <w:sz w:val="21"/>
           <w:szCs w:val="21"/>
           <w:shd w:val="clear" w:color="auto" w:fill="FFFFFF"/>
         </w:rPr>
-        <w:t>updates for</w:t>
-      </w:r>
-      <w:r>
-        <w:rPr>
-          <w:rStyle w:val="apple-converted-space"/>
+        <w:t> </w:t>
+      </w:r>
+      <w:r>
+        <w:rPr>
           <w:rFonts w:asciiTheme="minorHAnsi" w:hAnsiTheme="minorHAnsi" w:cs="Helvetica"/>
           <w:color w:val="333333"/>
           <w:sz w:val="21"/>
           <w:szCs w:val="21"/>
           <w:shd w:val="clear" w:color="auto" w:fill="FFFFFF"/>
         </w:rPr>
-        <w:t> </w:t>
-      </w:r>
-      <w:hyperlink r:id="rId22" w:tooltip="Wrong Trans/Reason codes wrong and no competitor code on CSA for New/New for older quotes " w:history="1">
-        <w:r>
-          <w:rPr>
-            <w:rStyle w:val="Hyperlink"/>
-            <w:rFonts w:asciiTheme="minorHAnsi" w:hAnsiTheme="minorHAnsi" w:cs="Helvetica"/>
-            <w:color w:val="4183C4"/>
-            <w:sz w:val="21"/>
-            <w:szCs w:val="21"/>
-            <w:shd w:val="clear" w:color="auto" w:fill="FFFFFF"/>
-          </w:rPr>
-          <w:t>#540</w:t>
-        </w:r>
-      </w:hyperlink>
-      <w:r>
+        <w:t>whithin commerce.</w:t>
+      </w:r>
+    </w:p>
+    <w:p>
+      <w:pPr>
+        <w:pStyle w:val="NoSpacing"/>
+        <w:rPr>
+          <w:rFonts w:asciiTheme="minorHAnsi" w:hAnsiTheme="minorHAnsi"/>
+          <w:sz w:val="22"/>
+          <w:szCs w:val="22"/>
+        </w:rPr>
+      </w:pPr>
+    </w:p>
+    <w:p>
+      <w:pPr>
+        <w:pStyle w:val="BodyText"/>
+        <w:spacing w:after="0"/>
+        <w:rPr>
+          <w:rFonts w:asciiTheme="minorHAnsi" w:hAnsiTheme="minorHAnsi" w:cs="Helvetica"/>
+          <w:b/>
+          <w:color w:val="333333"/>
+          <w:sz w:val="22"/>
+          <w:szCs w:val="22"/>
+          <w:shd w:val="clear" w:color="auto" w:fill="FFFFFF"/>
+        </w:rPr>
+      </w:pPr>
+      <w:r>
+        <w:rPr>
+          <w:rFonts w:asciiTheme="minorHAnsi" w:hAnsiTheme="minorHAnsi" w:cs="Helvetica"/>
+          <w:b/>
+          <w:color w:val="333333"/>
+          <w:sz w:val="22"/>
+          <w:szCs w:val="22"/>
+          <w:shd w:val="clear" w:color="auto" w:fill="FFFFFF"/>
+        </w:rPr>
+        <w:t>BI or InfoPro</w:t>
+      </w:r>
+    </w:p>
+    <w:p>
+      <w:pPr>
+        <w:pStyle w:val="BodyText"/>
+        <w:spacing w:after="0"/>
+        <w:rPr>
+          <w:rFonts w:asciiTheme="minorHAnsi" w:hAnsiTheme="minorHAnsi" w:cs="Helvetica"/>
+          <w:color w:val="333333"/>
+          <w:sz w:val="22"/>
+          <w:szCs w:val="22"/>
+          <w:shd w:val="clear" w:color="auto" w:fill="FFFFFF"/>
+        </w:rPr>
+      </w:pPr>
+      <w:r>
+        <w:rPr>
+          <w:rFonts w:asciiTheme="minorHAnsi" w:hAnsiTheme="minorHAnsi" w:cs="Helvetica"/>
+          <w:color w:val="333333"/>
+          <w:sz w:val="22"/>
+          <w:szCs w:val="22"/>
+          <w:shd w:val="clear" w:color="auto" w:fill="FFFFFF"/>
+        </w:rPr>
+        <w:t>No Impact</w:t>
+      </w:r>
+    </w:p>
+    <w:p>
+      <w:pPr>
+        <w:pStyle w:val="BodyText"/>
+        <w:spacing w:after="0"/>
+        <w:rPr>
+          <w:rFonts w:asciiTheme="minorHAnsi" w:hAnsiTheme="minorHAnsi" w:cs="Helvetica"/>
+          <w:color w:val="333333"/>
+          <w:shd w:val="clear" w:color="auto" w:fill="FFFFFF"/>
+        </w:rPr>
+      </w:pPr>
+    </w:p>
+    <w:p>
+      <w:pPr>
+        <w:pStyle w:val="BodyText"/>
+        <w:rPr>
+          <w:rFonts w:asciiTheme="minorHAnsi" w:hAnsiTheme="minorHAnsi"/>
+        </w:rPr>
+      </w:pPr>
+    </w:p>
+    <w:p>
+      <w:pPr>
+        <w:pStyle w:val="Heading2"/>
+        <w:rPr>
+          <w:rFonts w:asciiTheme="minorHAnsi" w:hAnsiTheme="minorHAnsi"/>
+          <w:szCs w:val="28"/>
+        </w:rPr>
+      </w:pPr>
+      <w:bookmarkStart w:id="30" w:name="_Toc417977589"/>
+      <w:r>
+        <w:rPr>
+          <w:rFonts w:asciiTheme="minorHAnsi" w:hAnsiTheme="minorHAnsi"/>
+          <w:szCs w:val="28"/>
+        </w:rPr>
+        <w:t>#</w:t>
+      </w:r>
+      <w:bookmarkStart w:id="31" w:name="C539"/>
+      <w:r>
+        <w:rPr>
+          <w:rFonts w:asciiTheme="minorHAnsi" w:hAnsiTheme="minorHAnsi"/>
+          <w:szCs w:val="28"/>
+        </w:rPr>
+        <w:t xml:space="preserve">539 </w:t>
+      </w:r>
+      <w:bookmarkEnd w:id="31"/>
+      <w:r>
+        <w:rPr>
+          <w:rFonts w:asciiTheme="minorHAnsi" w:hAnsiTheme="minorHAnsi"/>
+          <w:szCs w:val="28"/>
+        </w:rPr>
+        <w:t>XML Error Due to Use of “&amp;” in Devlivery and Service Notes</w:t>
+      </w:r>
+      <w:bookmarkEnd w:id="30"/>
+    </w:p>
+    <w:p>
+      <w:pPr>
+        <w:pStyle w:val="BodyText"/>
+        <w:spacing w:after="0"/>
+        <w:rPr>
+          <w:rFonts w:asciiTheme="minorHAnsi" w:hAnsiTheme="minorHAnsi"/>
+          <w:b/>
+          <w:sz w:val="22"/>
+          <w:szCs w:val="22"/>
+        </w:rPr>
+      </w:pPr>
+      <w:r>
+        <w:rPr>
+          <w:rFonts w:asciiTheme="minorHAnsi" w:hAnsiTheme="minorHAnsi"/>
+          <w:b/>
+          <w:sz w:val="22"/>
+          <w:szCs w:val="22"/>
+        </w:rPr>
+        <w:t>Issue</w:t>
+      </w:r>
+    </w:p>
+    <w:p>
+      <w:pPr>
+        <w:pStyle w:val="BodyText"/>
+        <w:spacing w:after="0"/>
         <w:rPr>
           <w:rFonts w:asciiTheme="minorHAnsi" w:hAnsiTheme="minorHAnsi" w:cs="Helvetica"/>
           <w:color w:val="333333"/>
@@ -4154,7 +4786,16 @@
           <w:szCs w:val="21"/>
           <w:shd w:val="clear" w:color="auto" w:fill="FFFFFF"/>
         </w:rPr>
-        <w:t>, so it can go as a part of the emergency release.</w:t>
+      </w:pPr>
+      <w:r>
+        <w:rPr>
+          <w:rFonts w:asciiTheme="minorHAnsi" w:hAnsiTheme="minorHAnsi" w:cs="Helvetica"/>
+          <w:color w:val="333333"/>
+          <w:sz w:val="21"/>
+          <w:szCs w:val="21"/>
+          <w:shd w:val="clear" w:color="auto" w:fill="FFFFFF"/>
+        </w:rPr>
+        <w:t>If an ampersand is used in the delivery or service notes get an error message.</w:t>
       </w:r>
     </w:p>
     <w:p>
@@ -4162,9 +4803,7 @@
         <w:pStyle w:val="BodyText"/>
         <w:spacing w:after="0"/>
         <w:rPr>
-          <w:rStyle w:val="apple-converted-space"/>
-          <w:rFonts w:asciiTheme="minorHAnsi" w:hAnsiTheme="minorHAnsi" w:cs="Helvetica"/>
-          <w:b/>
+          <w:rFonts w:asciiTheme="minorHAnsi" w:hAnsiTheme="minorHAnsi" w:cs="Helvetica"/>
           <w:color w:val="333333"/>
           <w:shd w:val="clear" w:color="auto" w:fill="FFFFFF"/>
         </w:rPr>
@@ -4192,7 +4831,8 @@
           <w:szCs w:val="22"/>
           <w:shd w:val="clear" w:color="auto" w:fill="FFFFFF"/>
         </w:rPr>
-        <w:t>BI or InfoPro</w:t>
+        <w:lastRenderedPageBreak/>
+        <w:t>Design</w:t>
       </w:r>
     </w:p>
     <w:p>
@@ -4201,7 +4841,10 @@
         <w:spacing w:after="0"/>
         <w:rPr>
           <w:rFonts w:asciiTheme="minorHAnsi" w:hAnsiTheme="minorHAnsi" w:cs="Helvetica"/>
-          <w:color w:val="333333"/>
+          <w:b/>
+          <w:color w:val="333333"/>
+          <w:sz w:val="22"/>
+          <w:szCs w:val="22"/>
           <w:shd w:val="clear" w:color="auto" w:fill="FFFFFF"/>
         </w:rPr>
       </w:pPr>
@@ -4209,72 +4852,174 @@
         <w:rPr>
           <w:rFonts w:asciiTheme="minorHAnsi" w:hAnsiTheme="minorHAnsi" w:cs="Helvetica"/>
           <w:color w:val="333333"/>
+          <w:sz w:val="21"/>
+          <w:szCs w:val="21"/>
           <w:shd w:val="clear" w:color="auto" w:fill="FFFFFF"/>
         </w:rPr>
-        <w:t>No Impact</w:t>
-      </w:r>
-    </w:p>
-    <w:p>
-      <w:pPr>
-        <w:pStyle w:val="BodyText"/>
-        <w:rPr>
-          <w:rStyle w:val="apple-converted-space"/>
-          <w:rFonts w:asciiTheme="minorHAnsi" w:hAnsiTheme="minorHAnsi" w:cs="Helvetica"/>
-          <w:color w:val="333333"/>
-          <w:shd w:val="clear" w:color="auto" w:fill="FFFFFF"/>
-        </w:rPr>
-      </w:pPr>
-    </w:p>
-    <w:p>
-      <w:pPr>
-        <w:pStyle w:val="Heading2"/>
-        <w:rPr>
-          <w:rFonts w:asciiTheme="minorHAnsi" w:hAnsiTheme="minorHAnsi"/>
-          <w:szCs w:val="28"/>
-        </w:rPr>
-      </w:pPr>
-      <w:bookmarkStart w:id="24" w:name="_Toc417977587"/>
-      <w:r>
-        <w:rPr>
-          <w:rFonts w:asciiTheme="minorHAnsi" w:hAnsiTheme="minorHAnsi"/>
-          <w:szCs w:val="28"/>
-        </w:rPr>
-        <w:t>#</w:t>
-      </w:r>
-      <w:r>
-        <w:rPr>
-          <w:rFonts w:asciiTheme="minorHAnsi" w:hAnsiTheme="minorHAnsi"/>
-          <w:szCs w:val="28"/>
-        </w:rPr>
-        <w:t>544 Existing Customer Waive Admin Fees Not Showing Waived on Customer CSA</w:t>
-      </w:r>
-      <w:bookmarkEnd w:id="24"/>
+        <w:t>Used a replace function to replace "&amp;" with "and".</w:t>
+      </w:r>
     </w:p>
     <w:p>
       <w:pPr>
         <w:pStyle w:val="BodyText"/>
         <w:spacing w:after="0"/>
+        <w:rPr>
+          <w:rFonts w:asciiTheme="minorHAnsi" w:hAnsiTheme="minorHAnsi" w:cs="Helvetica"/>
+          <w:color w:val="333333"/>
+          <w:shd w:val="clear" w:color="auto" w:fill="FFFFFF"/>
+        </w:rPr>
+      </w:pPr>
+    </w:p>
+    <w:p>
+      <w:pPr>
+        <w:pStyle w:val="BodyText"/>
+        <w:spacing w:after="0"/>
+        <w:rPr>
+          <w:rFonts w:asciiTheme="minorHAnsi" w:hAnsiTheme="minorHAnsi" w:cs="Helvetica"/>
+          <w:b/>
+          <w:color w:val="333333"/>
+          <w:sz w:val="22"/>
+          <w:szCs w:val="22"/>
+          <w:shd w:val="clear" w:color="auto" w:fill="FFFFFF"/>
+        </w:rPr>
+      </w:pPr>
+      <w:r>
+        <w:rPr>
+          <w:rFonts w:asciiTheme="minorHAnsi" w:hAnsiTheme="minorHAnsi" w:cs="Helvetica"/>
+          <w:b/>
+          <w:color w:val="333333"/>
+          <w:sz w:val="22"/>
+          <w:szCs w:val="22"/>
+          <w:shd w:val="clear" w:color="auto" w:fill="FFFFFF"/>
+        </w:rPr>
+        <w:t>BI or InfoPro</w:t>
+      </w:r>
+    </w:p>
+    <w:p>
+      <w:pPr>
+        <w:pStyle w:val="BodyText"/>
+        <w:spacing w:after="0"/>
+        <w:rPr>
+          <w:rFonts w:asciiTheme="minorHAnsi" w:hAnsiTheme="minorHAnsi" w:cs="Helvetica"/>
+          <w:color w:val="333333"/>
+          <w:sz w:val="22"/>
+          <w:szCs w:val="22"/>
+          <w:shd w:val="clear" w:color="auto" w:fill="FFFFFF"/>
+        </w:rPr>
+      </w:pPr>
+      <w:r>
+        <w:rPr>
+          <w:rFonts w:asciiTheme="minorHAnsi" w:hAnsiTheme="minorHAnsi" w:cs="Helvetica"/>
+          <w:color w:val="333333"/>
+          <w:sz w:val="22"/>
+          <w:szCs w:val="22"/>
+          <w:shd w:val="clear" w:color="auto" w:fill="FFFFFF"/>
+        </w:rPr>
+        <w:t>No Impact</w:t>
+      </w:r>
+    </w:p>
+    <w:p>
+      <w:pPr>
+        <w:pStyle w:val="BodyText"/>
+        <w:spacing w:after="0"/>
+        <w:rPr>
+          <w:rFonts w:asciiTheme="minorHAnsi" w:hAnsiTheme="minorHAnsi" w:cs="Helvetica"/>
+          <w:color w:val="333333"/>
+          <w:shd w:val="clear" w:color="auto" w:fill="FFFFFF"/>
+        </w:rPr>
+      </w:pPr>
+    </w:p>
+    <w:p>
+      <w:pPr>
+        <w:pStyle w:val="BodyText"/>
+        <w:rPr>
+          <w:rFonts w:asciiTheme="minorHAnsi" w:hAnsiTheme="minorHAnsi"/>
+          <w:sz w:val="22"/>
+          <w:szCs w:val="22"/>
+        </w:rPr>
+      </w:pPr>
+    </w:p>
+    <w:p>
+      <w:pPr>
+        <w:pStyle w:val="Heading2"/>
+        <w:rPr>
+          <w:rFonts w:asciiTheme="minorHAnsi" w:hAnsiTheme="minorHAnsi"/>
+          <w:szCs w:val="28"/>
+        </w:rPr>
+      </w:pPr>
+      <w:bookmarkStart w:id="32" w:name="_Toc417977590"/>
+      <w:r>
+        <w:rPr>
+          <w:rFonts w:asciiTheme="minorHAnsi" w:hAnsiTheme="minorHAnsi"/>
+          <w:szCs w:val="28"/>
+        </w:rPr>
+        <w:t>#</w:t>
+      </w:r>
+      <w:bookmarkStart w:id="33" w:name="C532"/>
+      <w:r>
+        <w:rPr>
+          <w:rFonts w:asciiTheme="minorHAnsi" w:hAnsiTheme="minorHAnsi"/>
+          <w:szCs w:val="28"/>
+        </w:rPr>
+        <w:t xml:space="preserve">532 </w:t>
+      </w:r>
+      <w:bookmarkEnd w:id="33"/>
+      <w:r>
+        <w:rPr>
+          <w:rFonts w:asciiTheme="minorHAnsi" w:hAnsiTheme="minorHAnsi"/>
+          <w:szCs w:val="28"/>
+        </w:rPr>
+        <w:t>CSA Trans/Reason Code for Existing Customers New Site is wrong.</w:t>
+      </w:r>
+      <w:bookmarkEnd w:id="32"/>
+    </w:p>
+    <w:p>
+      <w:pPr>
+        <w:pStyle w:val="NoSpacing"/>
+        <w:rPr>
+          <w:rStyle w:val="apple-converted-space"/>
+          <w:rFonts w:asciiTheme="minorHAnsi" w:hAnsiTheme="minorHAnsi" w:cs="Helvetica"/>
+          <w:b/>
+          <w:color w:val="333333"/>
+          <w:sz w:val="22"/>
+          <w:szCs w:val="22"/>
+          <w:shd w:val="clear" w:color="auto" w:fill="FFFFFF"/>
+        </w:rPr>
+      </w:pPr>
+      <w:r>
         <w:rPr>
           <w:rFonts w:asciiTheme="minorHAnsi" w:hAnsiTheme="minorHAnsi"/>
           <w:b/>
           <w:sz w:val="22"/>
           <w:szCs w:val="22"/>
         </w:rPr>
-      </w:pPr>
-      <w:r>
-        <w:rPr>
-          <w:rFonts w:asciiTheme="minorHAnsi" w:hAnsiTheme="minorHAnsi"/>
+        <w:t xml:space="preserve">Issue </w:t>
+      </w:r>
+      <w:r>
+        <w:rPr>
+          <w:rStyle w:val="apple-converted-space"/>
+          <w:rFonts w:asciiTheme="minorHAnsi" w:hAnsiTheme="minorHAnsi" w:cs="Helvetica"/>
           <w:b/>
+          <w:color w:val="333333"/>
           <w:sz w:val="22"/>
           <w:szCs w:val="22"/>
-        </w:rPr>
-        <w:t>Issue</w:t>
-      </w:r>
-    </w:p>
-    <w:p>
-      <w:pPr>
-        <w:pStyle w:val="BodyText"/>
-        <w:spacing w:after="0"/>
+          <w:shd w:val="clear" w:color="auto" w:fill="FFFFFF"/>
+        </w:rPr>
+        <w:t> </w:t>
+      </w:r>
+    </w:p>
+    <w:p>
+      <w:pPr>
+        <w:pStyle w:val="NoSpacing"/>
+        <w:rPr>
+          <w:rFonts w:asciiTheme="minorHAnsi" w:hAnsiTheme="minorHAnsi" w:cs="Helvetica"/>
+          <w:bCs/>
+          <w:color w:val="333333"/>
+          <w:sz w:val="22"/>
+          <w:szCs w:val="22"/>
+        </w:rPr>
+      </w:pPr>
+      <w:r>
         <w:rPr>
           <w:rFonts w:asciiTheme="minorHAnsi" w:hAnsiTheme="minorHAnsi" w:cs="Helvetica"/>
           <w:color w:val="333333"/>
@@ -4282,7 +5027,58 @@
           <w:szCs w:val="21"/>
           <w:shd w:val="clear" w:color="auto" w:fill="FFFFFF"/>
         </w:rPr>
-      </w:pPr>
+        <w:t>Transacition/Reason code shows 01/02 for new site added to existing customer instead of 01/01.</w:t>
+      </w:r>
+    </w:p>
+    <w:p>
+      <w:pPr>
+        <w:pStyle w:val="NoSpacing"/>
+        <w:rPr>
+          <w:rFonts w:asciiTheme="minorHAnsi" w:hAnsiTheme="minorHAnsi" w:cs="Helvetica"/>
+          <w:bCs/>
+          <w:color w:val="333333"/>
+          <w:sz w:val="22"/>
+          <w:szCs w:val="22"/>
+        </w:rPr>
+      </w:pPr>
+    </w:p>
+    <w:p>
+      <w:pPr>
+        <w:pStyle w:val="NoSpacing"/>
+        <w:rPr>
+          <w:rFonts w:asciiTheme="minorHAnsi" w:hAnsiTheme="minorHAnsi" w:cs="Helvetica"/>
+          <w:b/>
+          <w:bCs/>
+          <w:color w:val="333333"/>
+          <w:sz w:val="22"/>
+          <w:szCs w:val="22"/>
+        </w:rPr>
+      </w:pPr>
+      <w:r>
+        <w:rPr>
+          <w:rFonts w:asciiTheme="minorHAnsi" w:hAnsiTheme="minorHAnsi" w:cs="Helvetica"/>
+          <w:b/>
+          <w:bCs/>
+          <w:color w:val="333333"/>
+          <w:sz w:val="22"/>
+          <w:szCs w:val="22"/>
+        </w:rPr>
+        <w:t>Design</w:t>
+      </w:r>
+    </w:p>
+    <w:p>
+      <w:pPr>
+        <w:pStyle w:val="NoSpacing"/>
+        <w:rPr>
+          <w:rFonts w:asciiTheme="minorHAnsi" w:hAnsiTheme="minorHAnsi"/>
+        </w:rPr>
+      </w:pPr>
+      <w:r>
+        <w:rPr>
+          <w:rFonts w:asciiTheme="minorHAnsi" w:hAnsiTheme="minorHAnsi"/>
+        </w:rPr>
+        <w:t>This</w:t>
+      </w:r>
       <w:r>
         <w:rPr>
           <w:rFonts w:asciiTheme="minorHAnsi" w:hAnsiTheme="minorHAnsi" w:cs="Helvetica"/>
@@ -4291,28 +5087,92 @@
           <w:szCs w:val="21"/>
           <w:shd w:val="clear" w:color="auto" w:fill="FFFFFF"/>
         </w:rPr>
-        <w:t>Existing customer that charges all fees. Do a rollback and waive fees. Look at Customer facing CSA. Exempt from does not list Admin fees.</w:t>
-      </w:r>
-      <w:r>
-        <w:rPr>
+        <w:t xml:space="preserve"> is due to a logic issue in</w:t>
+      </w:r>
+      <w:r>
+        <w:rPr>
+          <w:rStyle w:val="apple-converted-space"/>
           <w:rFonts w:asciiTheme="minorHAnsi" w:hAnsiTheme="minorHAnsi" w:cs="Helvetica"/>
           <w:color w:val="333333"/>
           <w:sz w:val="21"/>
           <w:szCs w:val="21"/>
           <w:shd w:val="clear" w:color="auto" w:fill="FFFFFF"/>
         </w:rPr>
-        <w:t xml:space="preserve"> </w:t>
-      </w:r>
-      <w:r>
-        <w:rPr>
+        <w:t> </w:t>
+      </w:r>
+      <w:r>
+        <w:rPr>
+          <w:rStyle w:val="HTMLCode"/>
+          <w:rFonts w:asciiTheme="minorHAnsi" w:hAnsiTheme="minorHAnsi" w:cs="Consolas"/>
+          <w:color w:val="333333"/>
+          <w:sz w:val="18"/>
+          <w:szCs w:val="18"/>
+        </w:rPr>
+        <w:t>setTransactionCode</w:t>
+      </w:r>
+      <w:r>
+        <w:rPr>
+          <w:rStyle w:val="apple-converted-space"/>
           <w:rFonts w:asciiTheme="minorHAnsi" w:hAnsiTheme="minorHAnsi" w:cs="Helvetica"/>
           <w:color w:val="333333"/>
           <w:sz w:val="21"/>
           <w:szCs w:val="21"/>
           <w:shd w:val="clear" w:color="auto" w:fill="FFFFFF"/>
         </w:rPr>
-        <w:t>In addition, if Admin Fee is applied the CSA is showing it's showing exempt</w:t>
-      </w:r>
+        <w:t> </w:t>
+      </w:r>
+      <w:r>
+        <w:rPr>
+          <w:rFonts w:asciiTheme="minorHAnsi" w:hAnsiTheme="minorHAnsi" w:cs="Helvetica"/>
+          <w:color w:val="333333"/>
+          <w:sz w:val="21"/>
+          <w:szCs w:val="21"/>
+          <w:shd w:val="clear" w:color="auto" w:fill="FFFFFF"/>
+        </w:rPr>
+        <w:t>commerce function. Note, this is only incorrect for an existing customer</w:t>
+      </w:r>
+      <w:r>
+        <w:rPr>
+          <w:rStyle w:val="apple-converted-space"/>
+          <w:rFonts w:asciiTheme="minorHAnsi" w:hAnsiTheme="minorHAnsi" w:cs="Helvetica"/>
+          <w:color w:val="333333"/>
+          <w:sz w:val="21"/>
+          <w:szCs w:val="21"/>
+          <w:shd w:val="clear" w:color="auto" w:fill="FFFFFF"/>
+        </w:rPr>
+        <w:t> </w:t>
+      </w:r>
+      <w:r>
+        <w:rPr>
+          <w:rStyle w:val="Strong"/>
+          <w:rFonts w:asciiTheme="minorHAnsi" w:hAnsiTheme="minorHAnsi" w:cs="Helvetica"/>
+          <w:b w:val="0"/>
+          <w:color w:val="333333"/>
+          <w:sz w:val="21"/>
+          <w:szCs w:val="21"/>
+          <w:shd w:val="clear" w:color="auto" w:fill="FFFFFF"/>
+        </w:rPr>
+        <w:t>with a new site</w:t>
+      </w:r>
+      <w:r>
+        <w:rPr>
+          <w:rFonts w:asciiTheme="minorHAnsi" w:hAnsiTheme="minorHAnsi" w:cs="Helvetica"/>
+          <w:b/>
+          <w:color w:val="333333"/>
+          <w:sz w:val="21"/>
+          <w:szCs w:val="21"/>
+          <w:shd w:val="clear" w:color="auto" w:fill="FFFFFF"/>
+        </w:rPr>
+        <w:t>.</w:t>
+      </w:r>
+    </w:p>
+    <w:p>
+      <w:pPr>
+        <w:pStyle w:val="NoSpacing"/>
+        <w:rPr>
+          <w:rFonts w:asciiTheme="minorHAnsi" w:hAnsiTheme="minorHAnsi"/>
+        </w:rPr>
+      </w:pPr>
     </w:p>
     <w:p>
       <w:pPr>
@@ -4327,12 +5187,7 @@
           <w:shd w:val="clear" w:color="auto" w:fill="FFFFFF"/>
         </w:rPr>
       </w:pPr>
-    </w:p>
-    <w:p>
-      <w:pPr>
-        <w:pStyle w:val="BodyText"/>
-        <w:spacing w:after="0"/>
-        <w:contextualSpacing/>
+      <w:r>
         <w:rPr>
           <w:rFonts w:asciiTheme="minorHAnsi" w:hAnsiTheme="minorHAnsi" w:cs="Helvetica"/>
           <w:b/>
@@ -4341,359 +5196,37 @@
           <w:szCs w:val="22"/>
           <w:shd w:val="clear" w:color="auto" w:fill="FFFFFF"/>
         </w:rPr>
-      </w:pPr>
-      <w:r>
-        <w:rPr>
-          <w:rFonts w:asciiTheme="minorHAnsi" w:hAnsiTheme="minorHAnsi" w:cs="Helvetica"/>
-          <w:b/>
+        <w:t>BI or InfoPro</w:t>
+      </w:r>
+    </w:p>
+    <w:p>
+      <w:pPr>
+        <w:pStyle w:val="BodyText"/>
+        <w:spacing w:after="0"/>
+        <w:rPr>
+          <w:rFonts w:asciiTheme="minorHAnsi" w:hAnsiTheme="minorHAnsi" w:cs="Helvetica"/>
           <w:color w:val="333333"/>
           <w:sz w:val="22"/>
           <w:szCs w:val="22"/>
           <w:shd w:val="clear" w:color="auto" w:fill="FFFFFF"/>
         </w:rPr>
-        <w:t>Design</w:t>
-      </w:r>
-    </w:p>
-    <w:p>
-      <w:pPr>
-        <w:pStyle w:val="NormalWeb"/>
-        <w:shd w:val="clear" w:color="auto" w:fill="FFFFFF"/>
-        <w:spacing w:before="0" w:beforeAutospacing="0" w:after="0" w:afterAutospacing="0"/>
-        <w:rPr>
-          <w:rFonts w:asciiTheme="minorHAnsi" w:hAnsiTheme="minorHAnsi" w:cs="Helvetica"/>
-          <w:color w:val="333333"/>
-          <w:sz w:val="21"/>
-          <w:szCs w:val="21"/>
-        </w:rPr>
-      </w:pPr>
-      <w:r>
-        <w:rPr>
-          <w:rFonts w:asciiTheme="minorHAnsi" w:hAnsiTheme="minorHAnsi" w:cs="Helvetica"/>
-          <w:color w:val="333333"/>
-          <w:sz w:val="21"/>
-          <w:szCs w:val="21"/>
-        </w:rPr>
-        <w:t>When applying the "Exempt From" fee on the CSA in Doc Engine, the condition was only looking at the read only value. By adding in an XSL snippet, we can change that condition to only add the 'Exempt from Admin Fee' comment if the fee is waived.</w:t>
-      </w:r>
-    </w:p>
-    <w:p>
-      <w:pPr>
-        <w:pStyle w:val="NormalWeb"/>
-        <w:shd w:val="clear" w:color="auto" w:fill="FFFFFF"/>
-        <w:spacing w:before="0" w:beforeAutospacing="0" w:after="0" w:afterAutospacing="0"/>
-        <w:rPr>
-          <w:rFonts w:asciiTheme="minorHAnsi" w:hAnsiTheme="minorHAnsi" w:cs="Helvetica"/>
-          <w:color w:val="333333"/>
-          <w:sz w:val="21"/>
-          <w:szCs w:val="21"/>
-        </w:rPr>
-      </w:pPr>
-      <w:r>
-        <w:rPr>
-          <w:rFonts w:asciiTheme="minorHAnsi" w:hAnsiTheme="minorHAnsi" w:cs="Helvetica"/>
-          <w:color w:val="333333"/>
-          <w:sz w:val="21"/>
-          <w:szCs w:val="21"/>
-        </w:rPr>
-        <w:t>The new XSL condition in place is:</w:t>
-      </w:r>
-      <w:r>
-        <w:rPr>
-          <w:rStyle w:val="apple-converted-space"/>
-          <w:rFonts w:asciiTheme="minorHAnsi" w:hAnsiTheme="minorHAnsi" w:cs="Helvetica"/>
-          <w:color w:val="333333"/>
-          <w:sz w:val="21"/>
-          <w:szCs w:val="21"/>
-        </w:rPr>
-        <w:t> </w:t>
-      </w:r>
-      <w:r>
-        <w:rPr>
-          <w:rFonts w:asciiTheme="minorHAnsi" w:hAnsiTheme="minorHAnsi" w:cs="Helvetica"/>
-          <w:color w:val="333333"/>
-          <w:sz w:val="21"/>
-          <w:szCs w:val="21"/>
-        </w:rPr>
-        <w:br/>
-      </w:r>
-      <w:r>
-        <w:rPr>
-          <w:rStyle w:val="HTMLCode"/>
-          <w:rFonts w:asciiTheme="minorHAnsi" w:hAnsiTheme="minorHAnsi" w:cs="Consolas"/>
-          <w:color w:val="333333"/>
-          <w:sz w:val="18"/>
-          <w:szCs w:val="18"/>
-        </w:rPr>
-        <w:t>&lt;</w:t>
-      </w:r>
-      <w:proofErr w:type="spellStart"/>
-      <w:r>
-        <w:rPr>
-          <w:rStyle w:val="HTMLCode"/>
-          <w:rFonts w:asciiTheme="minorHAnsi" w:hAnsiTheme="minorHAnsi" w:cs="Consolas"/>
-          <w:color w:val="333333"/>
-          <w:sz w:val="18"/>
-          <w:szCs w:val="18"/>
-        </w:rPr>
-        <w:t>xsl</w:t>
-      </w:r>
-      <w:proofErr w:type="gramStart"/>
-      <w:r>
-        <w:rPr>
-          <w:rStyle w:val="HTMLCode"/>
-          <w:rFonts w:asciiTheme="minorHAnsi" w:hAnsiTheme="minorHAnsi" w:cs="Consolas"/>
-          <w:color w:val="333333"/>
-          <w:sz w:val="18"/>
-          <w:szCs w:val="18"/>
-        </w:rPr>
-        <w:t>:if</w:t>
-      </w:r>
-      <w:proofErr w:type="spellEnd"/>
-      <w:proofErr w:type="gramEnd"/>
-      <w:r>
-        <w:rPr>
-          <w:rStyle w:val="HTMLCode"/>
-          <w:rFonts w:asciiTheme="minorHAnsi" w:hAnsiTheme="minorHAnsi" w:cs="Consolas"/>
-          <w:color w:val="333333"/>
-          <w:sz w:val="18"/>
-          <w:szCs w:val="18"/>
-        </w:rPr>
-        <w:t xml:space="preserve"> test="$</w:t>
-      </w:r>
-      <w:proofErr w:type="spellStart"/>
-      <w:r>
-        <w:rPr>
-          <w:rStyle w:val="HTMLCode"/>
-          <w:rFonts w:asciiTheme="minorHAnsi" w:hAnsiTheme="minorHAnsi" w:cs="Consolas"/>
-          <w:color w:val="333333"/>
-          <w:sz w:val="18"/>
-          <w:szCs w:val="18"/>
-        </w:rPr>
-        <w:t>main_doc</w:t>
-      </w:r>
-      <w:proofErr w:type="spellEnd"/>
-      <w:r>
-        <w:rPr>
-          <w:rStyle w:val="HTMLCode"/>
-          <w:rFonts w:asciiTheme="minorHAnsi" w:hAnsiTheme="minorHAnsi" w:cs="Consolas"/>
-          <w:color w:val="333333"/>
-          <w:sz w:val="18"/>
-          <w:szCs w:val="18"/>
-        </w:rPr>
-        <w:t>/</w:t>
-      </w:r>
-      <w:proofErr w:type="spellStart"/>
-      <w:r>
-        <w:rPr>
-          <w:rStyle w:val="HTMLCode"/>
-          <w:rFonts w:asciiTheme="minorHAnsi" w:hAnsiTheme="minorHAnsi" w:cs="Consolas"/>
-          <w:color w:val="333333"/>
-          <w:sz w:val="18"/>
-          <w:szCs w:val="18"/>
-        </w:rPr>
-        <w:t>admin_readOnly_quote</w:t>
-      </w:r>
-      <w:proofErr w:type="spellEnd"/>
-      <w:r>
-        <w:rPr>
-          <w:rStyle w:val="HTMLCode"/>
-          <w:rFonts w:asciiTheme="minorHAnsi" w:hAnsiTheme="minorHAnsi" w:cs="Consolas"/>
-          <w:color w:val="333333"/>
-          <w:sz w:val="18"/>
-          <w:szCs w:val="18"/>
-        </w:rPr>
-        <w:t xml:space="preserve"> = 'Yes' and</w:t>
-      </w:r>
-      <w:r>
-        <w:rPr>
-          <w:rStyle w:val="apple-converted-space"/>
-          <w:rFonts w:asciiTheme="minorHAnsi" w:hAnsiTheme="minorHAnsi" w:cs="Consolas"/>
-          <w:color w:val="333333"/>
-          <w:sz w:val="18"/>
-          <w:szCs w:val="18"/>
-        </w:rPr>
-        <w:t> </w:t>
-      </w:r>
-      <w:r>
-        <w:rPr>
-          <w:rStyle w:val="HTMLCode"/>
-          <w:rFonts w:asciiTheme="minorHAnsi" w:hAnsiTheme="minorHAnsi" w:cs="Consolas"/>
-          <w:color w:val="333333"/>
-          <w:sz w:val="18"/>
-          <w:szCs w:val="18"/>
-        </w:rPr>
-        <w:t>not(contains($</w:t>
-      </w:r>
-      <w:proofErr w:type="spellStart"/>
-      <w:r>
-        <w:rPr>
-          <w:rStyle w:val="HTMLCode"/>
-          <w:rFonts w:asciiTheme="minorHAnsi" w:hAnsiTheme="minorHAnsi" w:cs="Consolas"/>
-          <w:color w:val="333333"/>
-          <w:sz w:val="18"/>
-          <w:szCs w:val="18"/>
-        </w:rPr>
-        <w:t>main_doc</w:t>
-      </w:r>
-      <w:proofErr w:type="spellEnd"/>
-      <w:r>
-        <w:rPr>
-          <w:rStyle w:val="HTMLCode"/>
-          <w:rFonts w:asciiTheme="minorHAnsi" w:hAnsiTheme="minorHAnsi" w:cs="Consolas"/>
-          <w:color w:val="333333"/>
-          <w:sz w:val="18"/>
-          <w:szCs w:val="18"/>
-        </w:rPr>
-        <w:t>/</w:t>
-      </w:r>
-      <w:proofErr w:type="spellStart"/>
-      <w:r>
-        <w:rPr>
-          <w:rStyle w:val="HTMLCode"/>
-          <w:rFonts w:asciiTheme="minorHAnsi" w:hAnsiTheme="minorHAnsi" w:cs="Consolas"/>
-          <w:color w:val="333333"/>
-          <w:sz w:val="18"/>
-          <w:szCs w:val="18"/>
-        </w:rPr>
-        <w:t>feesToCharge_quote</w:t>
-      </w:r>
-      <w:proofErr w:type="spellEnd"/>
-      <w:r>
-        <w:rPr>
-          <w:rStyle w:val="HTMLCode"/>
-          <w:rFonts w:asciiTheme="minorHAnsi" w:hAnsiTheme="minorHAnsi" w:cs="Consolas"/>
-          <w:color w:val="333333"/>
-          <w:sz w:val="18"/>
-          <w:szCs w:val="18"/>
-        </w:rPr>
-        <w:t>, 'Admin'))" &gt;</w:t>
-      </w:r>
-      <w:r>
-        <w:rPr>
-          <w:rStyle w:val="apple-converted-space"/>
-          <w:rFonts w:asciiTheme="minorHAnsi" w:hAnsiTheme="minorHAnsi" w:cs="Consolas"/>
-          <w:color w:val="333333"/>
-          <w:sz w:val="18"/>
-          <w:szCs w:val="18"/>
-        </w:rPr>
-        <w:t> </w:t>
-      </w:r>
-      <w:r>
-        <w:rPr>
-          <w:rStyle w:val="HTMLCode"/>
-          <w:rFonts w:asciiTheme="minorHAnsi" w:hAnsiTheme="minorHAnsi" w:cs="Consolas"/>
-          <w:color w:val="333333"/>
-          <w:sz w:val="18"/>
-          <w:szCs w:val="18"/>
-        </w:rPr>
-        <w:t>Administrative Fee</w:t>
-      </w:r>
-      <w:r>
-        <w:rPr>
-          <w:rStyle w:val="apple-converted-space"/>
-          <w:rFonts w:asciiTheme="minorHAnsi" w:hAnsiTheme="minorHAnsi" w:cs="Consolas"/>
-          <w:color w:val="333333"/>
-          <w:sz w:val="18"/>
-          <w:szCs w:val="18"/>
-        </w:rPr>
-        <w:t> </w:t>
-      </w:r>
-      <w:r>
-        <w:rPr>
-          <w:rStyle w:val="HTMLCode"/>
-          <w:rFonts w:asciiTheme="minorHAnsi" w:hAnsiTheme="minorHAnsi" w:cs="Consolas"/>
-          <w:color w:val="333333"/>
-          <w:sz w:val="18"/>
-          <w:szCs w:val="18"/>
-        </w:rPr>
-        <w:t>&lt;/</w:t>
-      </w:r>
-      <w:proofErr w:type="spellStart"/>
-      <w:r>
-        <w:rPr>
-          <w:rStyle w:val="HTMLCode"/>
-          <w:rFonts w:asciiTheme="minorHAnsi" w:hAnsiTheme="minorHAnsi" w:cs="Consolas"/>
-          <w:color w:val="333333"/>
-          <w:sz w:val="18"/>
-          <w:szCs w:val="18"/>
-        </w:rPr>
-        <w:t>xsl:if</w:t>
-      </w:r>
-      <w:proofErr w:type="spellEnd"/>
-      <w:r>
-        <w:rPr>
-          <w:rStyle w:val="HTMLCode"/>
-          <w:rFonts w:asciiTheme="minorHAnsi" w:hAnsiTheme="minorHAnsi" w:cs="Consolas"/>
-          <w:color w:val="333333"/>
-          <w:sz w:val="18"/>
-          <w:szCs w:val="18"/>
-        </w:rPr>
-        <w:t>&gt;</w:t>
-      </w:r>
-    </w:p>
-    <w:p>
-      <w:pPr>
-        <w:shd w:val="clear" w:color="auto" w:fill="FFFFFF"/>
-        <w:rPr>
-          <w:rFonts w:asciiTheme="minorHAnsi" w:hAnsiTheme="minorHAnsi" w:cs="Helvetica"/>
-          <w:color w:val="333333"/>
-          <w:sz w:val="22"/>
-          <w:szCs w:val="22"/>
-        </w:rPr>
-      </w:pPr>
-    </w:p>
-    <w:p>
-      <w:pPr>
-        <w:pStyle w:val="BodyText"/>
-        <w:spacing w:after="0"/>
-        <w:rPr>
-          <w:rFonts w:asciiTheme="minorHAnsi" w:hAnsiTheme="minorHAnsi" w:cs="Helvetica"/>
-          <w:b/>
+      </w:pPr>
+      <w:r>
+        <w:rPr>
+          <w:rFonts w:asciiTheme="minorHAnsi" w:hAnsiTheme="minorHAnsi" w:cs="Helvetica"/>
           <w:color w:val="333333"/>
           <w:sz w:val="22"/>
           <w:szCs w:val="22"/>
           <w:shd w:val="clear" w:color="auto" w:fill="FFFFFF"/>
         </w:rPr>
-      </w:pPr>
-      <w:r>
-        <w:rPr>
-          <w:rFonts w:asciiTheme="minorHAnsi" w:hAnsiTheme="minorHAnsi" w:cs="Helvetica"/>
-          <w:b/>
-          <w:color w:val="333333"/>
-          <w:sz w:val="22"/>
-          <w:szCs w:val="22"/>
-          <w:shd w:val="clear" w:color="auto" w:fill="FFFFFF"/>
-        </w:rPr>
-        <w:t>BI or InfoPro</w:t>
-      </w:r>
-    </w:p>
-    <w:p>
-      <w:pPr>
-        <w:pStyle w:val="BodyText"/>
-        <w:spacing w:after="0"/>
-        <w:rPr>
-          <w:rFonts w:asciiTheme="minorHAnsi" w:hAnsiTheme="minorHAnsi" w:cs="Helvetica"/>
-          <w:color w:val="333333"/>
-          <w:shd w:val="clear" w:color="auto" w:fill="FFFFFF"/>
-        </w:rPr>
-      </w:pPr>
-      <w:r>
-        <w:rPr>
-          <w:rFonts w:asciiTheme="minorHAnsi" w:hAnsiTheme="minorHAnsi" w:cs="Helvetica"/>
-          <w:color w:val="333333"/>
-          <w:shd w:val="clear" w:color="auto" w:fill="FFFFFF"/>
-        </w:rPr>
         <w:t>No Impact</w:t>
       </w:r>
     </w:p>
     <w:p>
       <w:pPr>
-        <w:shd w:val="clear" w:color="auto" w:fill="FFFFFF"/>
-        <w:rPr>
-          <w:rFonts w:asciiTheme="minorHAnsi" w:hAnsiTheme="minorHAnsi" w:cs="Helvetica"/>
-          <w:color w:val="333333"/>
-          <w:sz w:val="22"/>
-          <w:szCs w:val="22"/>
+        <w:pStyle w:val="NoSpacing"/>
+        <w:rPr>
+          <w:rFonts w:asciiTheme="minorHAnsi" w:hAnsiTheme="minorHAnsi"/>
         </w:rPr>
       </w:pPr>
     </w:p>
@@ -4705,7 +5238,7 @@
           <w:szCs w:val="28"/>
         </w:rPr>
       </w:pPr>
-      <w:bookmarkStart w:id="25" w:name="_Toc417977588"/>
+      <w:bookmarkStart w:id="34" w:name="_Toc417977591"/>
       <w:r>
         <w:rPr>
           <w:rFonts w:asciiTheme="minorHAnsi" w:hAnsiTheme="minorHAnsi"/>
@@ -4713,860 +5246,23 @@
         </w:rPr>
         <w:t>#</w:t>
       </w:r>
+      <w:bookmarkStart w:id="35" w:name="C509"/>
       <w:r>
         <w:rPr>
           <w:rFonts w:asciiTheme="minorHAnsi" w:hAnsiTheme="minorHAnsi"/>
           <w:szCs w:val="28"/>
         </w:rPr>
-        <w:t>540 Wrong Trans/Reason Codes and No Competitor Code on CSA</w:t>
-      </w:r>
-      <w:bookmarkEnd w:id="25"/>
-    </w:p>
-    <w:p>
-      <w:pPr>
-        <w:pStyle w:val="NoSpacing"/>
-        <w:rPr>
-          <w:rFonts w:asciiTheme="minorHAnsi" w:hAnsiTheme="minorHAnsi"/>
-          <w:b/>
-          <w:sz w:val="22"/>
-          <w:szCs w:val="22"/>
-        </w:rPr>
-      </w:pPr>
-      <w:r>
-        <w:rPr>
-          <w:rFonts w:asciiTheme="minorHAnsi" w:hAnsiTheme="minorHAnsi"/>
-          <w:b/>
-          <w:sz w:val="22"/>
-          <w:szCs w:val="22"/>
-        </w:rPr>
-        <w:t>Issue</w:t>
-      </w:r>
-    </w:p>
-    <w:p>
-      <w:pPr>
-        <w:pStyle w:val="NoSpacing"/>
-        <w:rPr>
-          <w:rFonts w:asciiTheme="minorHAnsi" w:hAnsiTheme="minorHAnsi" w:cs="Helvetica"/>
-          <w:color w:val="333333"/>
-          <w:sz w:val="21"/>
-          <w:szCs w:val="21"/>
-          <w:shd w:val="clear" w:color="auto" w:fill="FFFFFF"/>
-        </w:rPr>
-      </w:pPr>
-      <w:r>
-        <w:rPr>
-          <w:rFonts w:asciiTheme="minorHAnsi" w:hAnsiTheme="minorHAnsi" w:cs="Helvetica"/>
-          <w:color w:val="333333"/>
-          <w:sz w:val="21"/>
-          <w:szCs w:val="21"/>
-          <w:shd w:val="clear" w:color="auto" w:fill="FFFFFF"/>
-        </w:rPr>
-        <w:t>For quotes created prior to the new release, the transaction reason code is 01/02 for new/new and there is no competitor code</w:t>
-      </w:r>
-    </w:p>
-    <w:p>
-      <w:pPr>
-        <w:pStyle w:val="NoSpacing"/>
-        <w:rPr>
-          <w:rFonts w:asciiTheme="minorHAnsi" w:hAnsiTheme="minorHAnsi" w:cs="Helvetica"/>
-          <w:color w:val="333333"/>
-          <w:sz w:val="22"/>
-          <w:szCs w:val="22"/>
-          <w:shd w:val="clear" w:color="auto" w:fill="FFFFFF"/>
-        </w:rPr>
-      </w:pPr>
-    </w:p>
-    <w:p>
-      <w:pPr>
-        <w:pStyle w:val="NoSpacing"/>
-        <w:rPr>
-          <w:rFonts w:asciiTheme="minorHAnsi" w:hAnsiTheme="minorHAnsi" w:cs="Helvetica"/>
-          <w:b/>
-          <w:color w:val="333333"/>
-          <w:sz w:val="22"/>
-          <w:szCs w:val="22"/>
-          <w:shd w:val="clear" w:color="auto" w:fill="FFFFFF"/>
-        </w:rPr>
-      </w:pPr>
-      <w:r>
-        <w:rPr>
-          <w:rFonts w:asciiTheme="minorHAnsi" w:hAnsiTheme="minorHAnsi" w:cs="Helvetica"/>
-          <w:b/>
-          <w:color w:val="333333"/>
-          <w:sz w:val="22"/>
-          <w:szCs w:val="22"/>
-          <w:shd w:val="clear" w:color="auto" w:fill="FFFFFF"/>
-        </w:rPr>
-        <w:t>Design</w:t>
-      </w:r>
-    </w:p>
-    <w:p>
-      <w:pPr>
-        <w:pStyle w:val="NoSpacing"/>
-        <w:rPr>
-          <w:rFonts w:asciiTheme="minorHAnsi" w:hAnsiTheme="minorHAnsi" w:cs="Helvetica"/>
-          <w:b/>
-          <w:color w:val="333333"/>
-          <w:sz w:val="22"/>
-          <w:szCs w:val="22"/>
-          <w:shd w:val="clear" w:color="auto" w:fill="FFFFFF"/>
-        </w:rPr>
-      </w:pPr>
-      <w:r>
-        <w:rPr>
-          <w:rFonts w:asciiTheme="minorHAnsi" w:hAnsiTheme="minorHAnsi" w:cs="Helvetica"/>
-          <w:color w:val="333333"/>
-          <w:sz w:val="21"/>
-          <w:szCs w:val="21"/>
-          <w:shd w:val="clear" w:color="auto" w:fill="FFFFFF"/>
-        </w:rPr>
-        <w:t>Need to update the mapping in</w:t>
-      </w:r>
-      <w:r>
-        <w:rPr>
-          <w:rStyle w:val="apple-converted-space"/>
-          <w:rFonts w:asciiTheme="minorHAnsi" w:hAnsiTheme="minorHAnsi" w:cs="Helvetica"/>
-          <w:color w:val="333333"/>
-          <w:sz w:val="21"/>
-          <w:szCs w:val="21"/>
-          <w:shd w:val="clear" w:color="auto" w:fill="FFFFFF"/>
-        </w:rPr>
-        <w:t> </w:t>
-      </w:r>
-      <w:proofErr w:type="spellStart"/>
-      <w:r>
-        <w:rPr>
-          <w:rStyle w:val="HTMLCode"/>
-          <w:rFonts w:asciiTheme="minorHAnsi" w:hAnsiTheme="minorHAnsi" w:cs="Consolas"/>
-          <w:color w:val="333333"/>
-          <w:sz w:val="18"/>
-          <w:szCs w:val="18"/>
-        </w:rPr>
-        <w:t>setTransactionCode</w:t>
-      </w:r>
-      <w:proofErr w:type="spellEnd"/>
-      <w:r>
-        <w:rPr>
-          <w:rStyle w:val="apple-converted-space"/>
-          <w:rFonts w:asciiTheme="minorHAnsi" w:hAnsiTheme="minorHAnsi" w:cs="Helvetica"/>
-          <w:color w:val="333333"/>
-          <w:sz w:val="21"/>
-          <w:szCs w:val="21"/>
-          <w:shd w:val="clear" w:color="auto" w:fill="FFFFFF"/>
-        </w:rPr>
-        <w:t> </w:t>
-      </w:r>
-      <w:proofErr w:type="spellStart"/>
-      <w:r>
-        <w:rPr>
-          <w:rFonts w:asciiTheme="minorHAnsi" w:hAnsiTheme="minorHAnsi" w:cs="Helvetica"/>
-          <w:color w:val="333333"/>
-          <w:sz w:val="21"/>
-          <w:szCs w:val="21"/>
-          <w:shd w:val="clear" w:color="auto" w:fill="FFFFFF"/>
-        </w:rPr>
-        <w:t>whithin</w:t>
-      </w:r>
-      <w:proofErr w:type="spellEnd"/>
-      <w:r>
-        <w:rPr>
-          <w:rFonts w:asciiTheme="minorHAnsi" w:hAnsiTheme="minorHAnsi" w:cs="Helvetica"/>
-          <w:color w:val="333333"/>
-          <w:sz w:val="21"/>
-          <w:szCs w:val="21"/>
-          <w:shd w:val="clear" w:color="auto" w:fill="FFFFFF"/>
-        </w:rPr>
-        <w:t xml:space="preserve"> commerce.</w:t>
-      </w:r>
-    </w:p>
-    <w:p>
-      <w:pPr>
-        <w:pStyle w:val="NoSpacing"/>
-        <w:rPr>
-          <w:rFonts w:asciiTheme="minorHAnsi" w:hAnsiTheme="minorHAnsi"/>
-          <w:sz w:val="22"/>
-          <w:szCs w:val="22"/>
-        </w:rPr>
-      </w:pPr>
-    </w:p>
-    <w:p>
-      <w:pPr>
-        <w:pStyle w:val="BodyText"/>
-        <w:spacing w:after="0"/>
-        <w:rPr>
-          <w:rFonts w:asciiTheme="minorHAnsi" w:hAnsiTheme="minorHAnsi" w:cs="Helvetica"/>
-          <w:b/>
-          <w:color w:val="333333"/>
-          <w:sz w:val="22"/>
-          <w:szCs w:val="22"/>
-          <w:shd w:val="clear" w:color="auto" w:fill="FFFFFF"/>
-        </w:rPr>
-      </w:pPr>
-      <w:r>
-        <w:rPr>
-          <w:rFonts w:asciiTheme="minorHAnsi" w:hAnsiTheme="minorHAnsi" w:cs="Helvetica"/>
-          <w:b/>
-          <w:color w:val="333333"/>
-          <w:sz w:val="22"/>
-          <w:szCs w:val="22"/>
-          <w:shd w:val="clear" w:color="auto" w:fill="FFFFFF"/>
-        </w:rPr>
-        <w:t xml:space="preserve">BI or </w:t>
-      </w:r>
-      <w:proofErr w:type="spellStart"/>
-      <w:r>
-        <w:rPr>
-          <w:rFonts w:asciiTheme="minorHAnsi" w:hAnsiTheme="minorHAnsi" w:cs="Helvetica"/>
-          <w:b/>
-          <w:color w:val="333333"/>
-          <w:sz w:val="22"/>
-          <w:szCs w:val="22"/>
-          <w:shd w:val="clear" w:color="auto" w:fill="FFFFFF"/>
-        </w:rPr>
-        <w:t>InfoPro</w:t>
-      </w:r>
-      <w:proofErr w:type="spellEnd"/>
-    </w:p>
-    <w:p>
-      <w:pPr>
-        <w:pStyle w:val="BodyText"/>
-        <w:spacing w:after="0"/>
-        <w:rPr>
-          <w:rFonts w:asciiTheme="minorHAnsi" w:hAnsiTheme="minorHAnsi" w:cs="Helvetica"/>
-          <w:color w:val="333333"/>
-          <w:sz w:val="22"/>
-          <w:szCs w:val="22"/>
-          <w:shd w:val="clear" w:color="auto" w:fill="FFFFFF"/>
-        </w:rPr>
-      </w:pPr>
-      <w:r>
-        <w:rPr>
-          <w:rFonts w:asciiTheme="minorHAnsi" w:hAnsiTheme="minorHAnsi" w:cs="Helvetica"/>
-          <w:color w:val="333333"/>
-          <w:sz w:val="22"/>
-          <w:szCs w:val="22"/>
-          <w:shd w:val="clear" w:color="auto" w:fill="FFFFFF"/>
-        </w:rPr>
-        <w:t>No Impact</w:t>
-      </w:r>
-    </w:p>
-    <w:p>
-      <w:pPr>
-        <w:pStyle w:val="BodyText"/>
-        <w:spacing w:after="0"/>
-        <w:rPr>
-          <w:rFonts w:asciiTheme="minorHAnsi" w:hAnsiTheme="minorHAnsi" w:cs="Helvetica"/>
-          <w:color w:val="333333"/>
-          <w:shd w:val="clear" w:color="auto" w:fill="FFFFFF"/>
-        </w:rPr>
-      </w:pPr>
-    </w:p>
-    <w:p>
-      <w:pPr>
-        <w:pStyle w:val="BodyText"/>
-        <w:rPr>
-          <w:rFonts w:asciiTheme="minorHAnsi" w:hAnsiTheme="minorHAnsi"/>
-        </w:rPr>
-      </w:pPr>
-    </w:p>
-    <w:p>
-      <w:pPr>
-        <w:pStyle w:val="Heading2"/>
+        <w:t xml:space="preserve">509 </w:t>
+      </w:r>
+      <w:bookmarkEnd w:id="35"/>
+      <w:r>
         <w:rPr>
           <w:rFonts w:asciiTheme="minorHAnsi" w:hAnsiTheme="minorHAnsi"/>
           <w:szCs w:val="28"/>
         </w:rPr>
-      </w:pPr>
-      <w:bookmarkStart w:id="26" w:name="_Toc417977589"/>
-      <w:r>
-        <w:rPr>
-          <w:rFonts w:asciiTheme="minorHAnsi" w:hAnsiTheme="minorHAnsi"/>
-          <w:szCs w:val="28"/>
-        </w:rPr>
-        <w:t>#</w:t>
-      </w:r>
-      <w:r>
-        <w:rPr>
-          <w:rFonts w:asciiTheme="minorHAnsi" w:hAnsiTheme="minorHAnsi"/>
-          <w:szCs w:val="28"/>
-        </w:rPr>
-        <w:t xml:space="preserve">539 XML Error Due to Use of “&amp;” in </w:t>
-      </w:r>
-      <w:proofErr w:type="spellStart"/>
-      <w:r>
-        <w:rPr>
-          <w:rFonts w:asciiTheme="minorHAnsi" w:hAnsiTheme="minorHAnsi"/>
-          <w:szCs w:val="28"/>
-        </w:rPr>
-        <w:t>Devlivery</w:t>
-      </w:r>
-      <w:proofErr w:type="spellEnd"/>
-      <w:r>
-        <w:rPr>
-          <w:rFonts w:asciiTheme="minorHAnsi" w:hAnsiTheme="minorHAnsi"/>
-          <w:szCs w:val="28"/>
-        </w:rPr>
-        <w:t xml:space="preserve"> and Service Notes</w:t>
-      </w:r>
-      <w:bookmarkEnd w:id="26"/>
-    </w:p>
-    <w:p>
-      <w:pPr>
-        <w:pStyle w:val="BodyText"/>
-        <w:spacing w:after="0"/>
-        <w:rPr>
-          <w:rFonts w:asciiTheme="minorHAnsi" w:hAnsiTheme="minorHAnsi"/>
-          <w:b/>
-          <w:sz w:val="22"/>
-          <w:szCs w:val="22"/>
-        </w:rPr>
-      </w:pPr>
-      <w:r>
-        <w:rPr>
-          <w:rFonts w:asciiTheme="minorHAnsi" w:hAnsiTheme="minorHAnsi"/>
-          <w:b/>
-          <w:sz w:val="22"/>
-          <w:szCs w:val="22"/>
-        </w:rPr>
-        <w:t>Issue</w:t>
-      </w:r>
-    </w:p>
-    <w:p>
-      <w:pPr>
-        <w:pStyle w:val="BodyText"/>
-        <w:spacing w:after="0"/>
-        <w:rPr>
-          <w:rFonts w:asciiTheme="minorHAnsi" w:hAnsiTheme="minorHAnsi" w:cs="Helvetica"/>
-          <w:color w:val="333333"/>
-          <w:sz w:val="21"/>
-          <w:szCs w:val="21"/>
-          <w:shd w:val="clear" w:color="auto" w:fill="FFFFFF"/>
-        </w:rPr>
-      </w:pPr>
-      <w:r>
-        <w:rPr>
-          <w:rFonts w:asciiTheme="minorHAnsi" w:hAnsiTheme="minorHAnsi" w:cs="Helvetica"/>
-          <w:color w:val="333333"/>
-          <w:sz w:val="21"/>
-          <w:szCs w:val="21"/>
-          <w:shd w:val="clear" w:color="auto" w:fill="FFFFFF"/>
-        </w:rPr>
-        <w:t>I</w:t>
-      </w:r>
-      <w:r>
-        <w:rPr>
-          <w:rFonts w:asciiTheme="minorHAnsi" w:hAnsiTheme="minorHAnsi" w:cs="Helvetica"/>
-          <w:color w:val="333333"/>
-          <w:sz w:val="21"/>
-          <w:szCs w:val="21"/>
-          <w:shd w:val="clear" w:color="auto" w:fill="FFFFFF"/>
-        </w:rPr>
-        <w:t>f an ampersand is used in the delivery or service notes get an error message.</w:t>
-      </w:r>
-    </w:p>
-    <w:p>
-      <w:pPr>
-        <w:pStyle w:val="BodyText"/>
-        <w:spacing w:after="0"/>
-        <w:rPr>
-          <w:rFonts w:asciiTheme="minorHAnsi" w:hAnsiTheme="minorHAnsi" w:cs="Helvetica"/>
-          <w:color w:val="333333"/>
-          <w:shd w:val="clear" w:color="auto" w:fill="FFFFFF"/>
-        </w:rPr>
-      </w:pPr>
-    </w:p>
-    <w:p>
-      <w:pPr>
-        <w:pStyle w:val="BodyText"/>
-        <w:spacing w:after="0"/>
-        <w:rPr>
-          <w:rFonts w:asciiTheme="minorHAnsi" w:hAnsiTheme="minorHAnsi" w:cs="Helvetica"/>
-          <w:b/>
-          <w:color w:val="333333"/>
-          <w:sz w:val="22"/>
-          <w:szCs w:val="22"/>
-          <w:shd w:val="clear" w:color="auto" w:fill="FFFFFF"/>
-        </w:rPr>
-      </w:pPr>
-      <w:r>
-        <w:rPr>
-          <w:rFonts w:asciiTheme="minorHAnsi" w:hAnsiTheme="minorHAnsi" w:cs="Helvetica"/>
-          <w:b/>
-          <w:color w:val="333333"/>
-          <w:sz w:val="22"/>
-          <w:szCs w:val="22"/>
-          <w:shd w:val="clear" w:color="auto" w:fill="FFFFFF"/>
-        </w:rPr>
-        <w:lastRenderedPageBreak/>
-        <w:t>Design</w:t>
-      </w:r>
-    </w:p>
-    <w:p>
-      <w:pPr>
-        <w:pStyle w:val="BodyText"/>
-        <w:spacing w:after="0"/>
-        <w:rPr>
-          <w:rFonts w:asciiTheme="minorHAnsi" w:hAnsiTheme="minorHAnsi" w:cs="Helvetica"/>
-          <w:b/>
-          <w:color w:val="333333"/>
-          <w:sz w:val="22"/>
-          <w:szCs w:val="22"/>
-          <w:shd w:val="clear" w:color="auto" w:fill="FFFFFF"/>
-        </w:rPr>
-      </w:pPr>
-      <w:r>
-        <w:rPr>
-          <w:rFonts w:asciiTheme="minorHAnsi" w:hAnsiTheme="minorHAnsi" w:cs="Helvetica"/>
-          <w:color w:val="333333"/>
-          <w:sz w:val="21"/>
-          <w:szCs w:val="21"/>
-          <w:shd w:val="clear" w:color="auto" w:fill="FFFFFF"/>
-        </w:rPr>
-        <w:t>Used a replace function to replace "&amp;" with "and".</w:t>
-      </w:r>
-    </w:p>
-    <w:p>
-      <w:pPr>
-        <w:pStyle w:val="BodyText"/>
-        <w:spacing w:after="0"/>
-        <w:rPr>
-          <w:rFonts w:asciiTheme="minorHAnsi" w:hAnsiTheme="minorHAnsi" w:cs="Helvetica"/>
-          <w:color w:val="333333"/>
-          <w:shd w:val="clear" w:color="auto" w:fill="FFFFFF"/>
-        </w:rPr>
-      </w:pPr>
-    </w:p>
-    <w:p>
-      <w:pPr>
-        <w:pStyle w:val="BodyText"/>
-        <w:spacing w:after="0"/>
-        <w:rPr>
-          <w:rFonts w:asciiTheme="minorHAnsi" w:hAnsiTheme="minorHAnsi" w:cs="Helvetica"/>
-          <w:b/>
-          <w:color w:val="333333"/>
-          <w:sz w:val="22"/>
-          <w:szCs w:val="22"/>
-          <w:shd w:val="clear" w:color="auto" w:fill="FFFFFF"/>
-        </w:rPr>
-      </w:pPr>
-      <w:r>
-        <w:rPr>
-          <w:rFonts w:asciiTheme="minorHAnsi" w:hAnsiTheme="minorHAnsi" w:cs="Helvetica"/>
-          <w:b/>
-          <w:color w:val="333333"/>
-          <w:sz w:val="22"/>
-          <w:szCs w:val="22"/>
-          <w:shd w:val="clear" w:color="auto" w:fill="FFFFFF"/>
-        </w:rPr>
-        <w:t xml:space="preserve">BI or </w:t>
-      </w:r>
-      <w:proofErr w:type="spellStart"/>
-      <w:r>
-        <w:rPr>
-          <w:rFonts w:asciiTheme="minorHAnsi" w:hAnsiTheme="minorHAnsi" w:cs="Helvetica"/>
-          <w:b/>
-          <w:color w:val="333333"/>
-          <w:sz w:val="22"/>
-          <w:szCs w:val="22"/>
-          <w:shd w:val="clear" w:color="auto" w:fill="FFFFFF"/>
-        </w:rPr>
-        <w:t>InfoPro</w:t>
-      </w:r>
-      <w:proofErr w:type="spellEnd"/>
-    </w:p>
-    <w:p>
-      <w:pPr>
-        <w:pStyle w:val="BodyText"/>
-        <w:spacing w:after="0"/>
-        <w:rPr>
-          <w:rFonts w:asciiTheme="minorHAnsi" w:hAnsiTheme="minorHAnsi" w:cs="Helvetica"/>
-          <w:color w:val="333333"/>
-          <w:sz w:val="22"/>
-          <w:szCs w:val="22"/>
-          <w:shd w:val="clear" w:color="auto" w:fill="FFFFFF"/>
-        </w:rPr>
-      </w:pPr>
-      <w:r>
-        <w:rPr>
-          <w:rFonts w:asciiTheme="minorHAnsi" w:hAnsiTheme="minorHAnsi" w:cs="Helvetica"/>
-          <w:color w:val="333333"/>
-          <w:sz w:val="22"/>
-          <w:szCs w:val="22"/>
-          <w:shd w:val="clear" w:color="auto" w:fill="FFFFFF"/>
-        </w:rPr>
-        <w:t>No Impact</w:t>
-      </w:r>
-    </w:p>
-    <w:p>
-      <w:pPr>
-        <w:pStyle w:val="BodyText"/>
-        <w:spacing w:after="0"/>
-        <w:rPr>
-          <w:rFonts w:asciiTheme="minorHAnsi" w:hAnsiTheme="minorHAnsi" w:cs="Helvetica"/>
-          <w:color w:val="333333"/>
-          <w:shd w:val="clear" w:color="auto" w:fill="FFFFFF"/>
-        </w:rPr>
-      </w:pPr>
-    </w:p>
-    <w:p>
-      <w:pPr>
-        <w:pStyle w:val="BodyText"/>
-        <w:rPr>
-          <w:rFonts w:asciiTheme="minorHAnsi" w:hAnsiTheme="minorHAnsi"/>
-          <w:sz w:val="22"/>
-          <w:szCs w:val="22"/>
-        </w:rPr>
-      </w:pPr>
-    </w:p>
-    <w:p>
-      <w:pPr>
-        <w:pStyle w:val="Heading2"/>
-        <w:rPr>
-          <w:rFonts w:asciiTheme="minorHAnsi" w:hAnsiTheme="minorHAnsi"/>
-          <w:szCs w:val="28"/>
-        </w:rPr>
-      </w:pPr>
-      <w:bookmarkStart w:id="27" w:name="_Toc417977590"/>
-      <w:r>
-        <w:rPr>
-          <w:rFonts w:asciiTheme="minorHAnsi" w:hAnsiTheme="minorHAnsi"/>
-          <w:szCs w:val="28"/>
-        </w:rPr>
-        <w:t>#</w:t>
-      </w:r>
-      <w:r>
-        <w:rPr>
-          <w:rFonts w:asciiTheme="minorHAnsi" w:hAnsiTheme="minorHAnsi"/>
-          <w:szCs w:val="28"/>
-        </w:rPr>
-        <w:t>532 CSA Trans/Reason Code for Existing Customers New Site is wrong.</w:t>
-      </w:r>
-      <w:bookmarkEnd w:id="27"/>
-    </w:p>
-    <w:p>
-      <w:pPr>
-        <w:pStyle w:val="NoSpacing"/>
-        <w:rPr>
-          <w:rStyle w:val="apple-converted-space"/>
-          <w:rFonts w:asciiTheme="minorHAnsi" w:hAnsiTheme="minorHAnsi" w:cs="Helvetica"/>
-          <w:b/>
-          <w:color w:val="333333"/>
-          <w:sz w:val="22"/>
-          <w:szCs w:val="22"/>
-          <w:shd w:val="clear" w:color="auto" w:fill="FFFFFF"/>
-        </w:rPr>
-      </w:pPr>
-      <w:r>
-        <w:rPr>
-          <w:rFonts w:asciiTheme="minorHAnsi" w:hAnsiTheme="minorHAnsi"/>
-          <w:b/>
-          <w:sz w:val="22"/>
-          <w:szCs w:val="22"/>
-        </w:rPr>
-        <w:t xml:space="preserve">Issue </w:t>
-      </w:r>
-      <w:r>
-        <w:rPr>
-          <w:rStyle w:val="apple-converted-space"/>
-          <w:rFonts w:asciiTheme="minorHAnsi" w:hAnsiTheme="minorHAnsi" w:cs="Helvetica"/>
-          <w:b/>
-          <w:color w:val="333333"/>
-          <w:sz w:val="22"/>
-          <w:szCs w:val="22"/>
-          <w:shd w:val="clear" w:color="auto" w:fill="FFFFFF"/>
-        </w:rPr>
-        <w:t> </w:t>
-      </w:r>
-    </w:p>
-    <w:p>
-      <w:pPr>
-        <w:pStyle w:val="NoSpacing"/>
-        <w:rPr>
-          <w:rFonts w:asciiTheme="minorHAnsi" w:hAnsiTheme="minorHAnsi" w:cs="Helvetica"/>
-          <w:bCs/>
-          <w:color w:val="333333"/>
-          <w:sz w:val="22"/>
-          <w:szCs w:val="22"/>
-        </w:rPr>
-      </w:pPr>
-      <w:proofErr w:type="spellStart"/>
-      <w:r>
-        <w:rPr>
-          <w:rFonts w:asciiTheme="minorHAnsi" w:hAnsiTheme="minorHAnsi" w:cs="Helvetica"/>
-          <w:color w:val="333333"/>
-          <w:sz w:val="21"/>
-          <w:szCs w:val="21"/>
-          <w:shd w:val="clear" w:color="auto" w:fill="FFFFFF"/>
-        </w:rPr>
-        <w:t>Transacition</w:t>
-      </w:r>
-      <w:proofErr w:type="spellEnd"/>
-      <w:r>
-        <w:rPr>
-          <w:rFonts w:asciiTheme="minorHAnsi" w:hAnsiTheme="minorHAnsi" w:cs="Helvetica"/>
-          <w:color w:val="333333"/>
-          <w:sz w:val="21"/>
-          <w:szCs w:val="21"/>
-          <w:shd w:val="clear" w:color="auto" w:fill="FFFFFF"/>
-        </w:rPr>
-        <w:t>/Reason code shows 01/02 for new site added to existing customer instead of 01/01.</w:t>
-      </w:r>
-    </w:p>
-    <w:p>
-      <w:pPr>
-        <w:pStyle w:val="NoSpacing"/>
-        <w:rPr>
-          <w:rFonts w:asciiTheme="minorHAnsi" w:hAnsiTheme="minorHAnsi" w:cs="Helvetica"/>
-          <w:bCs/>
-          <w:color w:val="333333"/>
-          <w:sz w:val="22"/>
-          <w:szCs w:val="22"/>
-        </w:rPr>
-      </w:pPr>
-    </w:p>
-    <w:p>
-      <w:pPr>
-        <w:pStyle w:val="NoSpacing"/>
-        <w:rPr>
-          <w:rFonts w:asciiTheme="minorHAnsi" w:hAnsiTheme="minorHAnsi" w:cs="Helvetica"/>
-          <w:b/>
-          <w:bCs/>
-          <w:color w:val="333333"/>
-          <w:sz w:val="22"/>
-          <w:szCs w:val="22"/>
-        </w:rPr>
-      </w:pPr>
-      <w:r>
-        <w:rPr>
-          <w:rFonts w:asciiTheme="minorHAnsi" w:hAnsiTheme="minorHAnsi" w:cs="Helvetica"/>
-          <w:b/>
-          <w:bCs/>
-          <w:color w:val="333333"/>
-          <w:sz w:val="22"/>
-          <w:szCs w:val="22"/>
-        </w:rPr>
-        <w:t>Design</w:t>
-      </w:r>
-    </w:p>
-    <w:p>
-      <w:pPr>
-        <w:pStyle w:val="NoSpacing"/>
-        <w:rPr>
-          <w:rFonts w:asciiTheme="minorHAnsi" w:hAnsiTheme="minorHAnsi"/>
-        </w:rPr>
-      </w:pPr>
-      <w:r>
-        <w:rPr>
-          <w:rFonts w:asciiTheme="minorHAnsi" w:hAnsiTheme="minorHAnsi"/>
-        </w:rPr>
-        <w:t>This</w:t>
-      </w:r>
-      <w:r>
-        <w:rPr>
-          <w:rFonts w:asciiTheme="minorHAnsi" w:hAnsiTheme="minorHAnsi" w:cs="Helvetica"/>
-          <w:color w:val="333333"/>
-          <w:sz w:val="21"/>
-          <w:szCs w:val="21"/>
-          <w:shd w:val="clear" w:color="auto" w:fill="FFFFFF"/>
-        </w:rPr>
-        <w:t xml:space="preserve"> is due to a logic issue in</w:t>
-      </w:r>
-      <w:r>
-        <w:rPr>
-          <w:rStyle w:val="apple-converted-space"/>
-          <w:rFonts w:asciiTheme="minorHAnsi" w:hAnsiTheme="minorHAnsi" w:cs="Helvetica"/>
-          <w:color w:val="333333"/>
-          <w:sz w:val="21"/>
-          <w:szCs w:val="21"/>
-          <w:shd w:val="clear" w:color="auto" w:fill="FFFFFF"/>
-        </w:rPr>
-        <w:t> </w:t>
-      </w:r>
-      <w:proofErr w:type="spellStart"/>
-      <w:r>
-        <w:rPr>
-          <w:rStyle w:val="HTMLCode"/>
-          <w:rFonts w:asciiTheme="minorHAnsi" w:hAnsiTheme="minorHAnsi" w:cs="Consolas"/>
-          <w:color w:val="333333"/>
-          <w:sz w:val="18"/>
-          <w:szCs w:val="18"/>
-        </w:rPr>
-        <w:t>setTransactionCode</w:t>
-      </w:r>
-      <w:proofErr w:type="spellEnd"/>
-      <w:r>
-        <w:rPr>
-          <w:rStyle w:val="apple-converted-space"/>
-          <w:rFonts w:asciiTheme="minorHAnsi" w:hAnsiTheme="minorHAnsi" w:cs="Helvetica"/>
-          <w:color w:val="333333"/>
-          <w:sz w:val="21"/>
-          <w:szCs w:val="21"/>
-          <w:shd w:val="clear" w:color="auto" w:fill="FFFFFF"/>
-        </w:rPr>
-        <w:t> </w:t>
-      </w:r>
-      <w:r>
-        <w:rPr>
-          <w:rFonts w:asciiTheme="minorHAnsi" w:hAnsiTheme="minorHAnsi" w:cs="Helvetica"/>
-          <w:color w:val="333333"/>
-          <w:sz w:val="21"/>
-          <w:szCs w:val="21"/>
-          <w:shd w:val="clear" w:color="auto" w:fill="FFFFFF"/>
-        </w:rPr>
-        <w:t>commerce function. Note, this is only incorrect for an existing customer</w:t>
-      </w:r>
-      <w:r>
-        <w:rPr>
-          <w:rStyle w:val="apple-converted-space"/>
-          <w:rFonts w:asciiTheme="minorHAnsi" w:hAnsiTheme="minorHAnsi" w:cs="Helvetica"/>
-          <w:color w:val="333333"/>
-          <w:sz w:val="21"/>
-          <w:szCs w:val="21"/>
-          <w:shd w:val="clear" w:color="auto" w:fill="FFFFFF"/>
-        </w:rPr>
-        <w:t> </w:t>
-      </w:r>
-      <w:r>
-        <w:rPr>
-          <w:rStyle w:val="Strong"/>
-          <w:rFonts w:asciiTheme="minorHAnsi" w:hAnsiTheme="minorHAnsi" w:cs="Helvetica"/>
-          <w:b w:val="0"/>
-          <w:color w:val="333333"/>
-          <w:sz w:val="21"/>
-          <w:szCs w:val="21"/>
-          <w:shd w:val="clear" w:color="auto" w:fill="FFFFFF"/>
-        </w:rPr>
-        <w:t>with a new site</w:t>
-      </w:r>
-      <w:r>
-        <w:rPr>
-          <w:rFonts w:asciiTheme="minorHAnsi" w:hAnsiTheme="minorHAnsi" w:cs="Helvetica"/>
-          <w:b/>
-          <w:color w:val="333333"/>
-          <w:sz w:val="21"/>
-          <w:szCs w:val="21"/>
-          <w:shd w:val="clear" w:color="auto" w:fill="FFFFFF"/>
-        </w:rPr>
-        <w:t>.</w:t>
-      </w:r>
-    </w:p>
-    <w:p>
-      <w:pPr>
-        <w:pStyle w:val="NoSpacing"/>
-        <w:rPr>
-          <w:rFonts w:asciiTheme="minorHAnsi" w:hAnsiTheme="minorHAnsi"/>
-        </w:rPr>
-      </w:pPr>
-    </w:p>
-    <w:p>
-      <w:pPr>
-        <w:pStyle w:val="BodyText"/>
-        <w:spacing w:after="0"/>
-        <w:rPr>
-          <w:rFonts w:asciiTheme="minorHAnsi" w:hAnsiTheme="minorHAnsi" w:cs="Helvetica"/>
-          <w:b/>
-          <w:color w:val="333333"/>
-          <w:sz w:val="22"/>
-          <w:szCs w:val="22"/>
-          <w:shd w:val="clear" w:color="auto" w:fill="FFFFFF"/>
-        </w:rPr>
-      </w:pPr>
-      <w:r>
-        <w:rPr>
-          <w:rFonts w:asciiTheme="minorHAnsi" w:hAnsiTheme="minorHAnsi" w:cs="Helvetica"/>
-          <w:b/>
-          <w:color w:val="333333"/>
-          <w:sz w:val="22"/>
-          <w:szCs w:val="22"/>
-          <w:shd w:val="clear" w:color="auto" w:fill="FFFFFF"/>
-        </w:rPr>
-        <w:t xml:space="preserve">BI or </w:t>
-      </w:r>
-      <w:proofErr w:type="spellStart"/>
-      <w:r>
-        <w:rPr>
-          <w:rFonts w:asciiTheme="minorHAnsi" w:hAnsiTheme="minorHAnsi" w:cs="Helvetica"/>
-          <w:b/>
-          <w:color w:val="333333"/>
-          <w:sz w:val="22"/>
-          <w:szCs w:val="22"/>
-          <w:shd w:val="clear" w:color="auto" w:fill="FFFFFF"/>
-        </w:rPr>
-        <w:t>InfoPro</w:t>
-      </w:r>
-      <w:proofErr w:type="spellEnd"/>
-    </w:p>
-    <w:p>
-      <w:pPr>
-        <w:pStyle w:val="BodyText"/>
-        <w:spacing w:after="0"/>
-        <w:rPr>
-          <w:rFonts w:asciiTheme="minorHAnsi" w:hAnsiTheme="minorHAnsi" w:cs="Helvetica"/>
-          <w:color w:val="333333"/>
-          <w:sz w:val="22"/>
-          <w:szCs w:val="22"/>
-          <w:shd w:val="clear" w:color="auto" w:fill="FFFFFF"/>
-        </w:rPr>
-      </w:pPr>
-      <w:r>
-        <w:rPr>
-          <w:rFonts w:asciiTheme="minorHAnsi" w:hAnsiTheme="minorHAnsi" w:cs="Helvetica"/>
-          <w:color w:val="333333"/>
-          <w:sz w:val="22"/>
-          <w:szCs w:val="22"/>
-          <w:shd w:val="clear" w:color="auto" w:fill="FFFFFF"/>
-        </w:rPr>
-        <w:t>No Impact</w:t>
-      </w:r>
-    </w:p>
-    <w:p>
-      <w:pPr>
-        <w:pStyle w:val="NoSpacing"/>
-        <w:rPr>
-          <w:rFonts w:asciiTheme="minorHAnsi" w:hAnsiTheme="minorHAnsi"/>
-        </w:rPr>
-      </w:pPr>
-    </w:p>
-    <w:p>
-      <w:pPr>
-        <w:pStyle w:val="Heading2"/>
-        <w:rPr>
-          <w:rFonts w:asciiTheme="minorHAnsi" w:hAnsiTheme="minorHAnsi"/>
-          <w:szCs w:val="28"/>
-        </w:rPr>
-      </w:pPr>
-      <w:bookmarkStart w:id="28" w:name="_Toc417977591"/>
-      <w:r>
-        <w:rPr>
-          <w:rFonts w:asciiTheme="minorHAnsi" w:hAnsiTheme="minorHAnsi"/>
-          <w:szCs w:val="28"/>
-        </w:rPr>
-        <w:t>#</w:t>
-      </w:r>
-      <w:r>
-        <w:rPr>
-          <w:rFonts w:asciiTheme="minorHAnsi" w:hAnsiTheme="minorHAnsi"/>
-          <w:szCs w:val="28"/>
-        </w:rPr>
-        <w:t xml:space="preserve">509 </w:t>
-      </w:r>
-      <w:proofErr w:type="spellStart"/>
-      <w:r>
-        <w:rPr>
-          <w:rFonts w:asciiTheme="minorHAnsi" w:hAnsiTheme="minorHAnsi"/>
-          <w:szCs w:val="28"/>
-        </w:rPr>
-        <w:t>Commision</w:t>
-      </w:r>
-      <w:proofErr w:type="spellEnd"/>
-      <w:r>
-        <w:rPr>
-          <w:rFonts w:asciiTheme="minorHAnsi" w:hAnsiTheme="minorHAnsi"/>
-          <w:szCs w:val="28"/>
-        </w:rPr>
-        <w:t xml:space="preserve"> Info Able To Be Seen In Prod</w:t>
-      </w:r>
-      <w:bookmarkEnd w:id="28"/>
+        <w:t>Commision Info Able To Be Seen In Prod</w:t>
+      </w:r>
+      <w:bookmarkEnd w:id="34"/>
     </w:p>
     <w:p>
       <w:pPr>
@@ -5583,7 +5279,7 @@
           <w:szCs w:val="22"/>
         </w:rPr>
       </w:pPr>
-      <w:bookmarkStart w:id="29" w:name="_Toc417977592"/>
+      <w:bookmarkStart w:id="36" w:name="_Toc417977592"/>
       <w:r>
         <w:rPr>
           <w:rFonts w:asciiTheme="minorHAnsi" w:hAnsiTheme="minorHAnsi"/>
@@ -5593,7 +5289,7 @@
         </w:rPr>
         <w:t>Issue</w:t>
       </w:r>
-      <w:bookmarkEnd w:id="29"/>
+      <w:bookmarkEnd w:id="36"/>
     </w:p>
     <w:p>
       <w:pPr>
@@ -5651,7 +5347,7 @@
                     </pic:cNvPicPr>
                   </pic:nvPicPr>
                   <pic:blipFill>
-                    <a:blip r:embed="rId23" cstate="print">
+                    <a:blip r:embed="rId22" cstate="print">
                       <a:extLst>
                         <a:ext uri="{28A0092B-C50C-407E-A947-70E740481C1C}">
                           <a14:useLocalDpi xmlns:a14="http://schemas.microsoft.com/office/drawing/2010/main" val="0"/>
@@ -5736,44 +5432,17 @@
           <w:color w:val="333333"/>
           <w:shd w:val="clear" w:color="auto" w:fill="FFFFFF"/>
         </w:rPr>
-        <w:t xml:space="preserve">It looks like this can be caused via an issue with the logic in </w:t>
-      </w:r>
-      <w:proofErr w:type="spellStart"/>
-      <w:r>
-        <w:rPr>
+        <w:t>It looks like this can be caused via an issue with the logic in calcCommission. When we set the</w:t>
+      </w:r>
+      <w:r>
+        <w:rPr>
+          <w:rStyle w:val="apple-converted-space"/>
           <w:rFonts w:asciiTheme="minorHAnsi" w:hAnsiTheme="minorHAnsi" w:cs="Helvetica"/>
           <w:color w:val="333333"/>
           <w:shd w:val="clear" w:color="auto" w:fill="FFFFFF"/>
         </w:rPr>
-        <w:t>calcCommission</w:t>
-      </w:r>
-      <w:proofErr w:type="spellEnd"/>
-      <w:r>
-        <w:rPr>
-          <w:rFonts w:asciiTheme="minorHAnsi" w:hAnsiTheme="minorHAnsi" w:cs="Helvetica"/>
-          <w:color w:val="333333"/>
-          <w:shd w:val="clear" w:color="auto" w:fill="FFFFFF"/>
-        </w:rPr>
-        <w:t xml:space="preserve">. </w:t>
-      </w:r>
-      <w:r>
-        <w:rPr>
-          <w:rFonts w:asciiTheme="minorHAnsi" w:hAnsiTheme="minorHAnsi" w:cs="Helvetica"/>
-          <w:color w:val="333333"/>
-          <w:shd w:val="clear" w:color="auto" w:fill="FFFFFF"/>
-        </w:rPr>
-        <w:t>When we set the</w:t>
-      </w:r>
-      <w:r>
-        <w:rPr>
-          <w:rStyle w:val="apple-converted-space"/>
-          <w:rFonts w:asciiTheme="minorHAnsi" w:hAnsiTheme="minorHAnsi" w:cs="Helvetica"/>
-          <w:color w:val="333333"/>
-          <w:shd w:val="clear" w:color="auto" w:fill="FFFFFF"/>
-        </w:rPr>
         <w:t> </w:t>
       </w:r>
-      <w:proofErr w:type="spellStart"/>
       <w:r>
         <w:rPr>
           <w:rStyle w:val="HTMLCode"/>
@@ -5782,7 +5451,6 @@
         </w:rPr>
         <w:t>queryResponseOne</w:t>
       </w:r>
-      <w:proofErr w:type="spellEnd"/>
       <w:r>
         <w:rPr>
           <w:rStyle w:val="apple-converted-space"/>
@@ -5809,7 +5477,6 @@
         </w:rPr>
         <w:t> </w:t>
       </w:r>
-      <w:proofErr w:type="spellStart"/>
       <w:r>
         <w:rPr>
           <w:rStyle w:val="HTMLCode"/>
@@ -5818,7 +5485,6 @@
         </w:rPr>
         <w:t>queryResponseTwo</w:t>
       </w:r>
-      <w:proofErr w:type="spellEnd"/>
       <w:r>
         <w:rPr>
           <w:rStyle w:val="apple-converted-space"/>
@@ -5895,26 +5561,22 @@
           <w:szCs w:val="22"/>
           <w:shd w:val="clear" w:color="auto" w:fill="FFFFFF"/>
         </w:rPr>
-        <w:t xml:space="preserve">BI or </w:t>
-      </w:r>
-      <w:proofErr w:type="spellStart"/>
-      <w:r>
-        <w:rPr>
-          <w:rFonts w:asciiTheme="minorHAnsi" w:hAnsiTheme="minorHAnsi" w:cs="Helvetica"/>
-          <w:b/>
+        <w:t>BI or InfoPro</w:t>
+      </w:r>
+    </w:p>
+    <w:p>
+      <w:pPr>
+        <w:pStyle w:val="BodyText"/>
+        <w:spacing w:after="0"/>
+        <w:rPr>
+          <w:rFonts w:asciiTheme="minorHAnsi" w:hAnsiTheme="minorHAnsi" w:cs="Helvetica"/>
           <w:color w:val="333333"/>
           <w:sz w:val="22"/>
           <w:szCs w:val="22"/>
           <w:shd w:val="clear" w:color="auto" w:fill="FFFFFF"/>
         </w:rPr>
-        <w:t>InfoPro</w:t>
-      </w:r>
-      <w:proofErr w:type="spellEnd"/>
-    </w:p>
-    <w:p>
-      <w:pPr>
-        <w:pStyle w:val="BodyText"/>
-        <w:spacing w:after="0"/>
+      </w:pPr>
+      <w:r>
         <w:rPr>
           <w:rFonts w:asciiTheme="minorHAnsi" w:hAnsiTheme="minorHAnsi" w:cs="Helvetica"/>
           <w:color w:val="333333"/>
@@ -5922,15 +5584,6 @@
           <w:szCs w:val="22"/>
           <w:shd w:val="clear" w:color="auto" w:fill="FFFFFF"/>
         </w:rPr>
-      </w:pPr>
-      <w:r>
-        <w:rPr>
-          <w:rFonts w:asciiTheme="minorHAnsi" w:hAnsiTheme="minorHAnsi" w:cs="Helvetica"/>
-          <w:color w:val="333333"/>
-          <w:sz w:val="22"/>
-          <w:szCs w:val="22"/>
-          <w:shd w:val="clear" w:color="auto" w:fill="FFFFFF"/>
-        </w:rPr>
         <w:t>No Impact</w:t>
       </w:r>
     </w:p>
@@ -5964,14 +5617,14 @@
           <w:rFonts w:asciiTheme="minorHAnsi" w:hAnsiTheme="minorHAnsi"/>
         </w:rPr>
       </w:pPr>
-      <w:bookmarkStart w:id="30" w:name="_Toc417977593"/>
+      <w:bookmarkStart w:id="37" w:name="_Toc417977593"/>
       <w:r>
         <w:rPr>
           <w:rFonts w:asciiTheme="minorHAnsi" w:hAnsiTheme="minorHAnsi"/>
         </w:rPr>
         <w:t>InfoPro Interface</w:t>
       </w:r>
-      <w:bookmarkEnd w:id="30"/>
+      <w:bookmarkEnd w:id="37"/>
     </w:p>
     <w:p>
       <w:pPr>
@@ -6024,14 +5677,14 @@
           <w:rFonts w:asciiTheme="minorHAnsi" w:hAnsiTheme="minorHAnsi"/>
         </w:rPr>
       </w:pPr>
-      <w:bookmarkStart w:id="31" w:name="_Toc417977594"/>
+      <w:bookmarkStart w:id="38" w:name="_Toc417977594"/>
       <w:r>
         <w:rPr>
           <w:rFonts w:asciiTheme="minorHAnsi" w:hAnsiTheme="minorHAnsi"/>
         </w:rPr>
         <w:t>Report Changes</w:t>
       </w:r>
-      <w:bookmarkEnd w:id="31"/>
+      <w:bookmarkEnd w:id="38"/>
     </w:p>
     <w:p>
       <w:pPr>
@@ -6068,14 +5721,14 @@
           <w:rFonts w:asciiTheme="minorHAnsi" w:hAnsiTheme="minorHAnsi"/>
         </w:rPr>
       </w:pPr>
-      <w:bookmarkStart w:id="32" w:name="_Toc417977595"/>
+      <w:bookmarkStart w:id="39" w:name="_Toc417977595"/>
       <w:r>
         <w:rPr>
           <w:rFonts w:asciiTheme="minorHAnsi" w:hAnsiTheme="minorHAnsi"/>
         </w:rPr>
         <w:t>Appendix</w:t>
       </w:r>
-      <w:bookmarkEnd w:id="32"/>
+      <w:bookmarkEnd w:id="39"/>
       <w:r>
         <w:rPr>
           <w:rFonts w:asciiTheme="minorHAnsi" w:hAnsiTheme="minorHAnsi"/>
@@ -6083,9 +5736,9 @@
         <w:t xml:space="preserve"> </w:t>
       </w:r>
     </w:p>
-    <w:bookmarkEnd w:id="15"/>
     <w:bookmarkEnd w:id="16"/>
     <w:bookmarkEnd w:id="17"/>
+    <w:bookmarkEnd w:id="18"/>
     <w:p>
       <w:pPr>
         <w:rPr>
@@ -6111,8 +5764,8 @@
       </w:pPr>
     </w:p>
     <w:sectPr>
-      <w:headerReference w:type="default" r:id="rId24"/>
-      <w:footerReference w:type="default" r:id="rId25"/>
+      <w:headerReference w:type="default" r:id="rId23"/>
+      <w:footerReference w:type="default" r:id="rId24"/>
       <w:pgSz w:w="12240" w:h="15840" w:code="1"/>
       <w:pgMar w:top="1440" w:right="1440" w:bottom="1440" w:left="1800" w:header="720" w:footer="720" w:gutter="0"/>
       <w:pgNumType w:start="4"/>
@@ -6301,7 +5954,7 @@
       <w:rPr>
         <w:noProof/>
       </w:rPr>
-      <w:t>4/28/2015 9:17:05 AM</w:t>
+      <w:t>4/28/2015 12:11:33 PM</w:t>
     </w:r>
     <w:r>
       <w:rPr>
@@ -6364,7 +6017,7 @@
         <w:sz w:val="16"/>
         <w:szCs w:val="16"/>
       </w:rPr>
-      <w:t>4</w:t>
+      <w:t>6</w:t>
     </w:r>
     <w:r>
       <w:rPr>
@@ -11122,6 +10775,12 @@
 </file>
 
 <file path=customXml/item2.xml><?xml version="1.0" encoding="utf-8"?>
+<p:properties xmlns:p="http://schemas.microsoft.com/office/2006/metadata/properties" xmlns:xsi="http://www.w3.org/2001/XMLSchema-instance">
+  <documentManagement/>
+</p:properties>
+</file>
+
+<file path=customXml/item3.xml><?xml version="1.0" encoding="utf-8"?>
 <ct:contentTypeSchema xmlns:ct="http://schemas.microsoft.com/office/2006/metadata/contentType" xmlns:ma="http://schemas.microsoft.com/office/2006/metadata/properties/metaAttributes" ct:_="" ma:_="" ma:contentTypeName="Document" ma:contentTypeID="0x01010007B1D441ADEC8642ABD94220A12323FC" ma:contentTypeVersion="0" ma:contentTypeDescription="Create a new document." ma:contentTypeScope="" ma:versionID="004e9817178017d7dbe120b842248b7f">
   <xsd:schema xmlns:xsd="http://www.w3.org/2001/XMLSchema" xmlns:xs="http://www.w3.org/2001/XMLSchema" xmlns:p="http://schemas.microsoft.com/office/2006/metadata/properties" targetNamespace="http://schemas.microsoft.com/office/2006/metadata/properties" ma:root="true" ma:fieldsID="c64490b4aec6201516c3a874156f37b2">
     <xsd:element name="properties">
@@ -11235,12 +10894,6 @@
 </ct:contentTypeSchema>
 </file>
 
-<file path=customXml/item3.xml><?xml version="1.0" encoding="utf-8"?>
-<p:properties xmlns:p="http://schemas.microsoft.com/office/2006/metadata/properties" xmlns:xsi="http://www.w3.org/2001/XMLSchema-instance">
-  <documentManagement/>
-</p:properties>
-</file>
-
 <file path=customXml/item4.xml><?xml version="1.0" encoding="utf-8"?>
 <b:Sources xmlns:b="http://schemas.openxmlformats.org/officeDocument/2006/bibliography" xmlns="http://schemas.openxmlformats.org/officeDocument/2006/bibliography" SelectedStyle="\APA.XSL" StyleName="APA"/>
 </file>
@@ -11254,6 +10907,14 @@
 </file>
 
 <file path=customXml/itemProps2.xml><?xml version="1.0" encoding="utf-8"?>
+<ds:datastoreItem xmlns:ds="http://schemas.openxmlformats.org/officeDocument/2006/customXml" ds:itemID="{E5265DE5-3E8E-4120-8280-8EC419E03148}">
+  <ds:schemaRefs>
+    <ds:schemaRef ds:uri="http://schemas.microsoft.com/office/2006/metadata/properties"/>
+  </ds:schemaRefs>
+</ds:datastoreItem>
+</file>
+
+<file path=customXml/itemProps3.xml><?xml version="1.0" encoding="utf-8"?>
 <ds:datastoreItem xmlns:ds="http://schemas.openxmlformats.org/officeDocument/2006/customXml" ds:itemID="{BA7BD11F-C275-40DD-82C9-C791F093B530}">
   <ds:schemaRefs>
     <ds:schemaRef ds:uri="http://schemas.microsoft.com/office/2006/metadata/contentType"/>
@@ -11269,16 +10930,8 @@
 </ds:datastoreItem>
 </file>
 
-<file path=customXml/itemProps3.xml><?xml version="1.0" encoding="utf-8"?>
-<ds:datastoreItem xmlns:ds="http://schemas.openxmlformats.org/officeDocument/2006/customXml" ds:itemID="{E5265DE5-3E8E-4120-8280-8EC419E03148}">
-  <ds:schemaRefs>
-    <ds:schemaRef ds:uri="http://schemas.microsoft.com/office/2006/metadata/properties"/>
-  </ds:schemaRefs>
-</ds:datastoreItem>
-</file>
-
 <file path=customXml/itemProps4.xml><?xml version="1.0" encoding="utf-8"?>
-<ds:datastoreItem xmlns:ds="http://schemas.openxmlformats.org/officeDocument/2006/customXml" ds:itemID="{93B20374-7B9E-4D3F-B091-86543BFDAA81}">
+<ds:datastoreItem xmlns:ds="http://schemas.openxmlformats.org/officeDocument/2006/customXml" ds:itemID="{A5BCA90F-B8AD-490B-A0D2-9D846BD200D6}">
   <ds:schemaRefs>
     <ds:schemaRef ds:uri="http://schemas.openxmlformats.org/officeDocument/2006/bibliography"/>
   </ds:schemaRefs>

</xml_diff>